<commit_message>
changes from assignment task sheet change
</commit_message>
<xml_diff>
--- a/Question 1.docx
+++ b/Question 1.docx
@@ -3044,7 +3044,21 @@
         <w:rPr>
           <w:rFonts w:ascii="Calibri Light" w:eastAsia="Times New Roman" w:hAnsi="Calibri Light"/>
         </w:rPr>
-        <w:t xml:space="preserve">Where v1 is the phosphorylation flux and v2 is the de-phosphorylation flux. Using MM kinetics the fluxs can be written as: </w:t>
+        <w:t xml:space="preserve">Where v1 is the phosphorylation flux and v2 is the de-phosphorylation flux. Using MM kinetics the </w:t>
+      </w:r>
+      <w:proofErr w:type="spellStart"/>
+      <w:r>
+        <w:rPr>
+          <w:rFonts w:ascii="Calibri Light" w:eastAsia="Times New Roman" w:hAnsi="Calibri Light"/>
+        </w:rPr>
+        <w:t>fluxs</w:t>
+      </w:r>
+      <w:proofErr w:type="spellEnd"/>
+      <w:r>
+        <w:rPr>
+          <w:rFonts w:ascii="Calibri Light" w:eastAsia="Times New Roman" w:hAnsi="Calibri Light"/>
+        </w:rPr>
+        <w:t xml:space="preserve"> can be written as: </w:t>
       </w:r>
     </w:p>
     <w:p>
@@ -4881,7 +4895,29 @@
         <w:rPr>
           <w:rFonts w:ascii="Calibri Light" w:eastAsia="Times New Roman" w:hAnsi="Calibri Light"/>
         </w:rPr>
-        <w:t xml:space="preserve">Modelled with Matlab  as follows: </w:t>
+        <w:t xml:space="preserve">Modelled with </w:t>
+      </w:r>
+      <w:proofErr w:type="spellStart"/>
+      <w:proofErr w:type="gramStart"/>
+      <w:r>
+        <w:rPr>
+          <w:rFonts w:ascii="Calibri Light" w:eastAsia="Times New Roman" w:hAnsi="Calibri Light"/>
+        </w:rPr>
+        <w:t>Matlab</w:t>
+      </w:r>
+      <w:proofErr w:type="spellEnd"/>
+      <w:r>
+        <w:rPr>
+          <w:rFonts w:ascii="Calibri Light" w:eastAsia="Times New Roman" w:hAnsi="Calibri Light"/>
+        </w:rPr>
+        <w:t xml:space="preserve">  as</w:t>
+      </w:r>
+      <w:proofErr w:type="gramEnd"/>
+      <w:r>
+        <w:rPr>
+          <w:rFonts w:ascii="Calibri Light" w:eastAsia="Times New Roman" w:hAnsi="Calibri Light"/>
+        </w:rPr>
+        <w:t xml:space="preserve"> follows: </w:t>
       </w:r>
     </w:p>
     <w:p>
@@ -4988,7 +5024,27 @@
           <w:sz w:val="20"/>
           <w:szCs w:val="20"/>
         </w:rPr>
-        <w:t>'ro-'</w:t>
+        <w:t>'</w:t>
+      </w:r>
+      <w:proofErr w:type="spellStart"/>
+      <w:r>
+        <w:rPr>
+          <w:rFonts w:ascii="Courier New" w:hAnsi="Courier New" w:cs="Courier New"/>
+          <w:color w:val="A020F0"/>
+          <w:sz w:val="20"/>
+          <w:szCs w:val="20"/>
+        </w:rPr>
+        <w:t>ro</w:t>
+      </w:r>
+      <w:proofErr w:type="spellEnd"/>
+      <w:r>
+        <w:rPr>
+          <w:rFonts w:ascii="Courier New" w:hAnsi="Courier New" w:cs="Courier New"/>
+          <w:color w:val="A020F0"/>
+          <w:sz w:val="20"/>
+          <w:szCs w:val="20"/>
+        </w:rPr>
+        <w:t>-'</w:t>
       </w:r>
       <w:r>
         <w:rPr>
@@ -5006,7 +5062,27 @@
           <w:sz w:val="20"/>
           <w:szCs w:val="20"/>
         </w:rPr>
-        <w:t>'bo-'</w:t>
+        <w:t>'</w:t>
+      </w:r>
+      <w:proofErr w:type="spellStart"/>
+      <w:r>
+        <w:rPr>
+          <w:rFonts w:ascii="Courier New" w:hAnsi="Courier New" w:cs="Courier New"/>
+          <w:color w:val="A020F0"/>
+          <w:sz w:val="20"/>
+          <w:szCs w:val="20"/>
+        </w:rPr>
+        <w:t>bo</w:t>
+      </w:r>
+      <w:proofErr w:type="spellEnd"/>
+      <w:r>
+        <w:rPr>
+          <w:rFonts w:ascii="Courier New" w:hAnsi="Courier New" w:cs="Courier New"/>
+          <w:color w:val="A020F0"/>
+          <w:sz w:val="20"/>
+          <w:szCs w:val="20"/>
+        </w:rPr>
+        <w:t>-'</w:t>
       </w:r>
       <w:r>
         <w:rPr>
@@ -5048,6 +5124,7 @@
           <w:szCs w:val="24"/>
         </w:rPr>
       </w:pPr>
+      <w:proofErr w:type="spellStart"/>
       <w:r>
         <w:rPr>
           <w:rFonts w:ascii="Courier New" w:hAnsi="Courier New" w:cs="Courier New"/>
@@ -5055,7 +5132,17 @@
           <w:sz w:val="20"/>
           <w:szCs w:val="20"/>
         </w:rPr>
-        <w:t xml:space="preserve">t_span = [0, 30]; </w:t>
+        <w:t>t_span</w:t>
+      </w:r>
+      <w:proofErr w:type="spellEnd"/>
+      <w:r>
+        <w:rPr>
+          <w:rFonts w:ascii="Courier New" w:hAnsi="Courier New" w:cs="Courier New"/>
+          <w:color w:val="000000"/>
+          <w:sz w:val="20"/>
+          <w:szCs w:val="20"/>
+        </w:rPr>
+        <w:t xml:space="preserve"> = [0, 30]; </w:t>
       </w:r>
     </w:p>
     <w:p>
@@ -5123,6 +5210,7 @@
           <w:szCs w:val="24"/>
         </w:rPr>
       </w:pPr>
+      <w:proofErr w:type="gramStart"/>
       <w:r>
         <w:rPr>
           <w:rFonts w:ascii="Courier New" w:hAnsi="Courier New" w:cs="Courier New"/>
@@ -5130,7 +5218,17 @@
           <w:sz w:val="20"/>
           <w:szCs w:val="20"/>
         </w:rPr>
-        <w:t xml:space="preserve">hold </w:t>
+        <w:t>hold</w:t>
+      </w:r>
+      <w:proofErr w:type="gramEnd"/>
+      <w:r>
+        <w:rPr>
+          <w:rFonts w:ascii="Courier New" w:hAnsi="Courier New" w:cs="Courier New"/>
+          <w:color w:val="000000"/>
+          <w:sz w:val="20"/>
+          <w:szCs w:val="20"/>
+        </w:rPr>
+        <w:t xml:space="preserve"> </w:t>
       </w:r>
       <w:r>
         <w:rPr>
@@ -5154,6 +5252,7 @@
           <w:szCs w:val="24"/>
         </w:rPr>
       </w:pPr>
+      <w:proofErr w:type="spellStart"/>
       <w:r>
         <w:rPr>
           <w:rFonts w:ascii="Courier New" w:hAnsi="Courier New" w:cs="Courier New"/>
@@ -5161,7 +5260,37 @@
           <w:sz w:val="20"/>
           <w:szCs w:val="20"/>
         </w:rPr>
-        <w:t xml:space="preserve">final_y = nan(n-1, 1); </w:t>
+        <w:t>final_y</w:t>
+      </w:r>
+      <w:proofErr w:type="spellEnd"/>
+      <w:r>
+        <w:rPr>
+          <w:rFonts w:ascii="Courier New" w:hAnsi="Courier New" w:cs="Courier New"/>
+          <w:color w:val="000000"/>
+          <w:sz w:val="20"/>
+          <w:szCs w:val="20"/>
+        </w:rPr>
+        <w:t xml:space="preserve"> = </w:t>
+      </w:r>
+      <w:proofErr w:type="gramStart"/>
+      <w:r>
+        <w:rPr>
+          <w:rFonts w:ascii="Courier New" w:hAnsi="Courier New" w:cs="Courier New"/>
+          <w:color w:val="000000"/>
+          <w:sz w:val="20"/>
+          <w:szCs w:val="20"/>
+        </w:rPr>
+        <w:t>nan(</w:t>
+      </w:r>
+      <w:proofErr w:type="gramEnd"/>
+      <w:r>
+        <w:rPr>
+          <w:rFonts w:ascii="Courier New" w:hAnsi="Courier New" w:cs="Courier New"/>
+          <w:color w:val="000000"/>
+          <w:sz w:val="20"/>
+          <w:szCs w:val="20"/>
+        </w:rPr>
+        <w:t xml:space="preserve">n-1, 1); </w:t>
       </w:r>
     </w:p>
     <w:p>
@@ -5176,6 +5305,7 @@
           <w:szCs w:val="24"/>
         </w:rPr>
       </w:pPr>
+      <w:proofErr w:type="spellStart"/>
       <w:r>
         <w:rPr>
           <w:rFonts w:ascii="Courier New" w:hAnsi="Courier New" w:cs="Courier New"/>
@@ -5183,7 +5313,17 @@
           <w:sz w:val="20"/>
           <w:szCs w:val="20"/>
         </w:rPr>
-        <w:t>i=1;</w:t>
+        <w:t>i</w:t>
+      </w:r>
+      <w:proofErr w:type="spellEnd"/>
+      <w:r>
+        <w:rPr>
+          <w:rFonts w:ascii="Courier New" w:hAnsi="Courier New" w:cs="Courier New"/>
+          <w:color w:val="000000"/>
+          <w:sz w:val="20"/>
+          <w:szCs w:val="20"/>
+        </w:rPr>
+        <w:t>=1;</w:t>
       </w:r>
     </w:p>
     <w:p>
@@ -5198,6 +5338,7 @@
           <w:szCs w:val="24"/>
         </w:rPr>
       </w:pPr>
+      <w:proofErr w:type="gramStart"/>
       <w:r>
         <w:rPr>
           <w:rFonts w:ascii="Courier New" w:hAnsi="Courier New" w:cs="Courier New"/>
@@ -5207,6 +5348,7 @@
         </w:rPr>
         <w:t>for</w:t>
       </w:r>
+      <w:proofErr w:type="gramEnd"/>
       <w:r>
         <w:rPr>
           <w:rFonts w:ascii="Courier New" w:hAnsi="Courier New" w:cs="Courier New"/>
@@ -5258,7 +5400,78 @@
           <w:sz w:val="20"/>
           <w:szCs w:val="20"/>
         </w:rPr>
-        <w:t xml:space="preserve">    ode_func = @(t,y) (((10*s + (p_0-10*s)*exp(-t/10))*(1-y))/(1.05-y)) - (0.2*y/(y+0.05)); </w:t>
+        <w:t xml:space="preserve">    </w:t>
+      </w:r>
+      <w:proofErr w:type="spellStart"/>
+      <w:r>
+        <w:rPr>
+          <w:rFonts w:ascii="Courier New" w:hAnsi="Courier New" w:cs="Courier New"/>
+          <w:color w:val="000000"/>
+          <w:sz w:val="20"/>
+          <w:szCs w:val="20"/>
+        </w:rPr>
+        <w:t>ode_func</w:t>
+      </w:r>
+      <w:proofErr w:type="spellEnd"/>
+      <w:r>
+        <w:rPr>
+          <w:rFonts w:ascii="Courier New" w:hAnsi="Courier New" w:cs="Courier New"/>
+          <w:color w:val="000000"/>
+          <w:sz w:val="20"/>
+          <w:szCs w:val="20"/>
+        </w:rPr>
+        <w:t xml:space="preserve"> = </w:t>
+      </w:r>
+      <w:proofErr w:type="gramStart"/>
+      <w:r>
+        <w:rPr>
+          <w:rFonts w:ascii="Courier New" w:hAnsi="Courier New" w:cs="Courier New"/>
+          <w:color w:val="000000"/>
+          <w:sz w:val="20"/>
+          <w:szCs w:val="20"/>
+        </w:rPr>
+        <w:t>@(</w:t>
+      </w:r>
+      <w:proofErr w:type="spellStart"/>
+      <w:proofErr w:type="gramEnd"/>
+      <w:r>
+        <w:rPr>
+          <w:rFonts w:ascii="Courier New" w:hAnsi="Courier New" w:cs="Courier New"/>
+          <w:color w:val="000000"/>
+          <w:sz w:val="20"/>
+          <w:szCs w:val="20"/>
+        </w:rPr>
+        <w:t>t,y</w:t>
+      </w:r>
+      <w:proofErr w:type="spellEnd"/>
+      <w:r>
+        <w:rPr>
+          <w:rFonts w:ascii="Courier New" w:hAnsi="Courier New" w:cs="Courier New"/>
+          <w:color w:val="000000"/>
+          <w:sz w:val="20"/>
+          <w:szCs w:val="20"/>
+        </w:rPr>
+        <w:t>) (((10*s + (p_0-10*s)*</w:t>
+      </w:r>
+      <w:proofErr w:type="spellStart"/>
+      <w:r>
+        <w:rPr>
+          <w:rFonts w:ascii="Courier New" w:hAnsi="Courier New" w:cs="Courier New"/>
+          <w:color w:val="000000"/>
+          <w:sz w:val="20"/>
+          <w:szCs w:val="20"/>
+        </w:rPr>
+        <w:t>exp</w:t>
+      </w:r>
+      <w:proofErr w:type="spellEnd"/>
+      <w:r>
+        <w:rPr>
+          <w:rFonts w:ascii="Courier New" w:hAnsi="Courier New" w:cs="Courier New"/>
+          <w:color w:val="000000"/>
+          <w:sz w:val="20"/>
+          <w:szCs w:val="20"/>
+        </w:rPr>
+        <w:t xml:space="preserve">(-t/10))*(1-y))/(1.05-y)) - (0.2*y/(y+0.05)); </w:t>
       </w:r>
     </w:p>
     <w:p>
@@ -5280,7 +5493,89 @@
           <w:sz w:val="20"/>
           <w:szCs w:val="20"/>
         </w:rPr>
-        <w:t xml:space="preserve">    [t,y] = ode45(ode_func, t_span, y0);</w:t>
+        <w:t xml:space="preserve">    [</w:t>
+      </w:r>
+      <w:proofErr w:type="spellStart"/>
+      <w:proofErr w:type="gramStart"/>
+      <w:r>
+        <w:rPr>
+          <w:rFonts w:ascii="Courier New" w:hAnsi="Courier New" w:cs="Courier New"/>
+          <w:color w:val="000000"/>
+          <w:sz w:val="20"/>
+          <w:szCs w:val="20"/>
+        </w:rPr>
+        <w:t>t,</w:t>
+      </w:r>
+      <w:proofErr w:type="gramEnd"/>
+      <w:r>
+        <w:rPr>
+          <w:rFonts w:ascii="Courier New" w:hAnsi="Courier New" w:cs="Courier New"/>
+          <w:color w:val="000000"/>
+          <w:sz w:val="20"/>
+          <w:szCs w:val="20"/>
+        </w:rPr>
+        <w:t>y</w:t>
+      </w:r>
+      <w:proofErr w:type="spellEnd"/>
+      <w:r>
+        <w:rPr>
+          <w:rFonts w:ascii="Courier New" w:hAnsi="Courier New" w:cs="Courier New"/>
+          <w:color w:val="000000"/>
+          <w:sz w:val="20"/>
+          <w:szCs w:val="20"/>
+        </w:rPr>
+        <w:t xml:space="preserve">] = </w:t>
+      </w:r>
+      <w:proofErr w:type="gramStart"/>
+      <w:r>
+        <w:rPr>
+          <w:rFonts w:ascii="Courier New" w:hAnsi="Courier New" w:cs="Courier New"/>
+          <w:color w:val="000000"/>
+          <w:sz w:val="20"/>
+          <w:szCs w:val="20"/>
+        </w:rPr>
+        <w:t>ode45(</w:t>
+      </w:r>
+      <w:proofErr w:type="spellStart"/>
+      <w:proofErr w:type="gramEnd"/>
+      <w:r>
+        <w:rPr>
+          <w:rFonts w:ascii="Courier New" w:hAnsi="Courier New" w:cs="Courier New"/>
+          <w:color w:val="000000"/>
+          <w:sz w:val="20"/>
+          <w:szCs w:val="20"/>
+        </w:rPr>
+        <w:t>ode_func</w:t>
+      </w:r>
+      <w:proofErr w:type="spellEnd"/>
+      <w:r>
+        <w:rPr>
+          <w:rFonts w:ascii="Courier New" w:hAnsi="Courier New" w:cs="Courier New"/>
+          <w:color w:val="000000"/>
+          <w:sz w:val="20"/>
+          <w:szCs w:val="20"/>
+        </w:rPr>
+        <w:t xml:space="preserve">, </w:t>
+      </w:r>
+      <w:proofErr w:type="spellStart"/>
+      <w:r>
+        <w:rPr>
+          <w:rFonts w:ascii="Courier New" w:hAnsi="Courier New" w:cs="Courier New"/>
+          <w:color w:val="000000"/>
+          <w:sz w:val="20"/>
+          <w:szCs w:val="20"/>
+        </w:rPr>
+        <w:t>t_span</w:t>
+      </w:r>
+      <w:proofErr w:type="spellEnd"/>
+      <w:r>
+        <w:rPr>
+          <w:rFonts w:ascii="Courier New" w:hAnsi="Courier New" w:cs="Courier New"/>
+          <w:color w:val="000000"/>
+          <w:sz w:val="20"/>
+          <w:szCs w:val="20"/>
+        </w:rPr>
+        <w:t>, y0);</w:t>
       </w:r>
     </w:p>
     <w:p>
@@ -5324,7 +5619,38 @@
           <w:sz w:val="20"/>
           <w:szCs w:val="20"/>
         </w:rPr>
-        <w:t xml:space="preserve">    plot(t,y, colours(mod(i,5) + 1));</w:t>
+        <w:t xml:space="preserve">    </w:t>
+      </w:r>
+      <w:proofErr w:type="gramStart"/>
+      <w:r>
+        <w:rPr>
+          <w:rFonts w:ascii="Courier New" w:hAnsi="Courier New" w:cs="Courier New"/>
+          <w:color w:val="000000"/>
+          <w:sz w:val="20"/>
+          <w:szCs w:val="20"/>
+        </w:rPr>
+        <w:t>plot(</w:t>
+      </w:r>
+      <w:proofErr w:type="spellStart"/>
+      <w:proofErr w:type="gramEnd"/>
+      <w:r>
+        <w:rPr>
+          <w:rFonts w:ascii="Courier New" w:hAnsi="Courier New" w:cs="Courier New"/>
+          <w:color w:val="000000"/>
+          <w:sz w:val="20"/>
+          <w:szCs w:val="20"/>
+        </w:rPr>
+        <w:t>t,y</w:t>
+      </w:r>
+      <w:proofErr w:type="spellEnd"/>
+      <w:r>
+        <w:rPr>
+          <w:rFonts w:ascii="Courier New" w:hAnsi="Courier New" w:cs="Courier New"/>
+          <w:color w:val="000000"/>
+          <w:sz w:val="20"/>
+          <w:szCs w:val="20"/>
+        </w:rPr>
+        <w:t>, colours(mod(i,5) + 1));</w:t>
       </w:r>
     </w:p>
     <w:p>
@@ -5346,7 +5672,47 @@
           <w:sz w:val="20"/>
           <w:szCs w:val="20"/>
         </w:rPr>
-        <w:t xml:space="preserve">    final_y(i,1) = y(length(y), 1);  </w:t>
+        <w:t xml:space="preserve">    </w:t>
+      </w:r>
+      <w:proofErr w:type="spellStart"/>
+      <w:r>
+        <w:rPr>
+          <w:rFonts w:ascii="Courier New" w:hAnsi="Courier New" w:cs="Courier New"/>
+          <w:color w:val="000000"/>
+          <w:sz w:val="20"/>
+          <w:szCs w:val="20"/>
+        </w:rPr>
+        <w:t>final_</w:t>
+      </w:r>
+      <w:proofErr w:type="gramStart"/>
+      <w:r>
+        <w:rPr>
+          <w:rFonts w:ascii="Courier New" w:hAnsi="Courier New" w:cs="Courier New"/>
+          <w:color w:val="000000"/>
+          <w:sz w:val="20"/>
+          <w:szCs w:val="20"/>
+        </w:rPr>
+        <w:t>y</w:t>
+      </w:r>
+      <w:proofErr w:type="spellEnd"/>
+      <w:r>
+        <w:rPr>
+          <w:rFonts w:ascii="Courier New" w:hAnsi="Courier New" w:cs="Courier New"/>
+          <w:color w:val="000000"/>
+          <w:sz w:val="20"/>
+          <w:szCs w:val="20"/>
+        </w:rPr>
+        <w:t>(</w:t>
+      </w:r>
+      <w:proofErr w:type="gramEnd"/>
+      <w:r>
+        <w:rPr>
+          <w:rFonts w:ascii="Courier New" w:hAnsi="Courier New" w:cs="Courier New"/>
+          <w:color w:val="000000"/>
+          <w:sz w:val="20"/>
+          <w:szCs w:val="20"/>
+        </w:rPr>
+        <w:t xml:space="preserve">i,1) = y(length(y), 1);  </w:t>
       </w:r>
     </w:p>
     <w:p>
@@ -5368,7 +5734,47 @@
           <w:sz w:val="20"/>
           <w:szCs w:val="20"/>
         </w:rPr>
-        <w:t xml:space="preserve">    i= i +1; </w:t>
+        <w:t xml:space="preserve">    </w:t>
+      </w:r>
+      <w:proofErr w:type="spellStart"/>
+      <w:r>
+        <w:rPr>
+          <w:rFonts w:ascii="Courier New" w:hAnsi="Courier New" w:cs="Courier New"/>
+          <w:color w:val="000000"/>
+          <w:sz w:val="20"/>
+          <w:szCs w:val="20"/>
+        </w:rPr>
+        <w:t>i</w:t>
+      </w:r>
+      <w:proofErr w:type="spellEnd"/>
+      <w:r>
+        <w:rPr>
+          <w:rFonts w:ascii="Courier New" w:hAnsi="Courier New" w:cs="Courier New"/>
+          <w:color w:val="000000"/>
+          <w:sz w:val="20"/>
+          <w:szCs w:val="20"/>
+        </w:rPr>
+        <w:t xml:space="preserve">= </w:t>
+      </w:r>
+      <w:proofErr w:type="spellStart"/>
+      <w:r>
+        <w:rPr>
+          <w:rFonts w:ascii="Courier New" w:hAnsi="Courier New" w:cs="Courier New"/>
+          <w:color w:val="000000"/>
+          <w:sz w:val="20"/>
+          <w:szCs w:val="20"/>
+        </w:rPr>
+        <w:t>i</w:t>
+      </w:r>
+      <w:proofErr w:type="spellEnd"/>
+      <w:r>
+        <w:rPr>
+          <w:rFonts w:ascii="Courier New" w:hAnsi="Courier New" w:cs="Courier New"/>
+          <w:color w:val="000000"/>
+          <w:sz w:val="20"/>
+          <w:szCs w:val="20"/>
+        </w:rPr>
+        <w:t xml:space="preserve"> +1; </w:t>
       </w:r>
     </w:p>
     <w:p>
@@ -5383,6 +5789,7 @@
           <w:szCs w:val="24"/>
         </w:rPr>
       </w:pPr>
+      <w:proofErr w:type="gramStart"/>
       <w:r>
         <w:rPr>
           <w:rFonts w:ascii="Courier New" w:hAnsi="Courier New" w:cs="Courier New"/>
@@ -5392,6 +5799,7 @@
         </w:rPr>
         <w:t>end</w:t>
       </w:r>
+      <w:proofErr w:type="gramEnd"/>
     </w:p>
     <w:p>
       <w:pPr>
@@ -5405,6 +5813,7 @@
           <w:szCs w:val="24"/>
         </w:rPr>
       </w:pPr>
+      <w:proofErr w:type="gramStart"/>
       <w:r>
         <w:rPr>
           <w:rFonts w:ascii="Courier New" w:hAnsi="Courier New" w:cs="Courier New"/>
@@ -5412,7 +5821,17 @@
           <w:sz w:val="20"/>
           <w:szCs w:val="20"/>
         </w:rPr>
-        <w:t xml:space="preserve">hold </w:t>
+        <w:t>hold</w:t>
+      </w:r>
+      <w:proofErr w:type="gramEnd"/>
+      <w:r>
+        <w:rPr>
+          <w:rFonts w:ascii="Courier New" w:hAnsi="Courier New" w:cs="Courier New"/>
+          <w:color w:val="000000"/>
+          <w:sz w:val="20"/>
+          <w:szCs w:val="20"/>
+        </w:rPr>
+        <w:t xml:space="preserve"> </w:t>
       </w:r>
       <w:r>
         <w:rPr>
@@ -5445,6 +5864,7 @@
           <w:szCs w:val="24"/>
         </w:rPr>
       </w:pPr>
+      <w:proofErr w:type="gramStart"/>
       <w:r>
         <w:rPr>
           <w:rFonts w:ascii="Courier New" w:hAnsi="Courier New" w:cs="Courier New"/>
@@ -5454,6 +5874,7 @@
         </w:rPr>
         <w:t>pause</w:t>
       </w:r>
+      <w:proofErr w:type="gramEnd"/>
     </w:p>
     <w:p>
       <w:pPr>
@@ -5467,6 +5888,7 @@
           <w:szCs w:val="24"/>
         </w:rPr>
       </w:pPr>
+      <w:proofErr w:type="gramStart"/>
       <w:r>
         <w:rPr>
           <w:rFonts w:ascii="Courier New" w:hAnsi="Courier New" w:cs="Courier New"/>
@@ -5474,7 +5896,37 @@
           <w:sz w:val="20"/>
           <w:szCs w:val="20"/>
         </w:rPr>
-        <w:t xml:space="preserve">plot(0.00:0.05/n:0.05, final_y) </w:t>
+        <w:t>plot(</w:t>
+      </w:r>
+      <w:proofErr w:type="gramEnd"/>
+      <w:r>
+        <w:rPr>
+          <w:rFonts w:ascii="Courier New" w:hAnsi="Courier New" w:cs="Courier New"/>
+          <w:color w:val="000000"/>
+          <w:sz w:val="20"/>
+          <w:szCs w:val="20"/>
+        </w:rPr>
+        <w:t xml:space="preserve">0.00:0.05/n:0.05, </w:t>
+      </w:r>
+      <w:proofErr w:type="spellStart"/>
+      <w:r>
+        <w:rPr>
+          <w:rFonts w:ascii="Courier New" w:hAnsi="Courier New" w:cs="Courier New"/>
+          <w:color w:val="000000"/>
+          <w:sz w:val="20"/>
+          <w:szCs w:val="20"/>
+        </w:rPr>
+        <w:t>final_y</w:t>
+      </w:r>
+      <w:proofErr w:type="spellEnd"/>
+      <w:r>
+        <w:rPr>
+          <w:rFonts w:ascii="Courier New" w:hAnsi="Courier New" w:cs="Courier New"/>
+          <w:color w:val="000000"/>
+          <w:sz w:val="20"/>
+          <w:szCs w:val="20"/>
+        </w:rPr>
+        <w:t xml:space="preserve">) </w:t>
       </w:r>
     </w:p>
     <w:p>
@@ -5489,6 +5941,8 @@
           <w:szCs w:val="24"/>
         </w:rPr>
       </w:pPr>
+      <w:proofErr w:type="spellStart"/>
+      <w:proofErr w:type="gramStart"/>
       <w:r>
         <w:rPr>
           <w:rFonts w:ascii="Courier New" w:hAnsi="Courier New" w:cs="Courier New"/>
@@ -5496,8 +5950,19 @@
           <w:sz w:val="20"/>
           <w:szCs w:val="20"/>
         </w:rPr>
-        <w:t>xlabel(</w:t>
-      </w:r>
+        <w:t>xlabel</w:t>
+      </w:r>
+      <w:proofErr w:type="spellEnd"/>
+      <w:r>
+        <w:rPr>
+          <w:rFonts w:ascii="Courier New" w:hAnsi="Courier New" w:cs="Courier New"/>
+          <w:color w:val="000000"/>
+          <w:sz w:val="20"/>
+          <w:szCs w:val="20"/>
+        </w:rPr>
+        <w:t>(</w:t>
+      </w:r>
+      <w:proofErr w:type="gramEnd"/>
       <w:r>
         <w:rPr>
           <w:rFonts w:ascii="Courier New" w:hAnsi="Courier New" w:cs="Courier New"/>
@@ -5529,6 +5994,8 @@
           <w:szCs w:val="24"/>
         </w:rPr>
       </w:pPr>
+      <w:proofErr w:type="spellStart"/>
+      <w:proofErr w:type="gramStart"/>
       <w:r>
         <w:rPr>
           <w:rFonts w:ascii="Courier New" w:hAnsi="Courier New" w:cs="Courier New"/>
@@ -5536,8 +6003,19 @@
           <w:sz w:val="20"/>
           <w:szCs w:val="20"/>
         </w:rPr>
-        <w:t>ylabel(</w:t>
-      </w:r>
+        <w:t>ylabel</w:t>
+      </w:r>
+      <w:proofErr w:type="spellEnd"/>
+      <w:r>
+        <w:rPr>
+          <w:rFonts w:ascii="Courier New" w:hAnsi="Courier New" w:cs="Courier New"/>
+          <w:color w:val="000000"/>
+          <w:sz w:val="20"/>
+          <w:szCs w:val="20"/>
+        </w:rPr>
+        <w:t>(</w:t>
+      </w:r>
+      <w:proofErr w:type="gramEnd"/>
       <w:r>
         <w:rPr>
           <w:rFonts w:ascii="Courier New" w:hAnsi="Courier New" w:cs="Courier New"/>
@@ -5569,6 +6047,7 @@
           <w:szCs w:val="24"/>
         </w:rPr>
       </w:pPr>
+      <w:proofErr w:type="gramStart"/>
       <w:r>
         <w:rPr>
           <w:rFonts w:ascii="Courier New" w:hAnsi="Courier New" w:cs="Courier New"/>
@@ -5578,6 +6057,7 @@
         </w:rPr>
         <w:t>title(</w:t>
       </w:r>
+      <w:proofErr w:type="gramEnd"/>
       <w:r>
         <w:rPr>
           <w:rFonts w:ascii="Courier New" w:hAnsi="Courier New" w:cs="Courier New"/>
@@ -5609,6 +6089,7 @@
           <w:szCs w:val="24"/>
         </w:rPr>
       </w:pPr>
+      <w:proofErr w:type="gramStart"/>
       <w:r>
         <w:rPr>
           <w:rFonts w:ascii="Courier New" w:hAnsi="Courier New" w:cs="Courier New"/>
@@ -5616,7 +6097,17 @@
           <w:sz w:val="20"/>
           <w:szCs w:val="20"/>
         </w:rPr>
-        <w:t xml:space="preserve">pause </w:t>
+        <w:t>pause</w:t>
+      </w:r>
+      <w:proofErr w:type="gramEnd"/>
+      <w:r>
+        <w:rPr>
+          <w:rFonts w:ascii="Courier New" w:hAnsi="Courier New" w:cs="Courier New"/>
+          <w:color w:val="000000"/>
+          <w:sz w:val="20"/>
+          <w:szCs w:val="20"/>
+        </w:rPr>
+        <w:t xml:space="preserve"> </w:t>
       </w:r>
     </w:p>
     <w:p>
@@ -5699,6 +6190,7 @@
           <w:lang w:eastAsia="en-AU"/>
         </w:rPr>
       </w:pPr>
+      <w:bookmarkStart w:id="0" w:name="_GoBack"/>
       <w:r>
         <w:rPr>
           <w:noProof/>
@@ -5722,7 +6214,7 @@
                     </pic:cNvPicPr>
                   </pic:nvPicPr>
                   <pic:blipFill>
-                    <a:blip r:embed="rId5">
+                    <a:blip r:embed="rId7">
                       <a:extLst>
                         <a:ext uri="{28A0092B-C50C-407E-A947-70E740481C1C}">
                           <a14:useLocalDpi xmlns:a14="http://schemas.microsoft.com/office/drawing/2010/main" val="0"/>
@@ -5753,6 +6245,7 @@
           </wp:inline>
         </w:drawing>
       </w:r>
+      <w:bookmarkEnd w:id="0"/>
     </w:p>
     <w:p>
       <w:pPr>
@@ -5782,7 +6275,7 @@
                     </pic:cNvPicPr>
                   </pic:nvPicPr>
                   <pic:blipFill>
-                    <a:blip r:embed="rId6">
+                    <a:blip r:embed="rId8">
                       <a:extLst>
                         <a:ext uri="{28A0092B-C50C-407E-A947-70E740481C1C}">
                           <a14:useLocalDpi xmlns:a14="http://schemas.microsoft.com/office/drawing/2010/main" val="0"/>
@@ -5847,7 +6340,7 @@
                 <w:rPr>
                   <w:rFonts w:ascii="Cambria Math" w:eastAsia="Times New Roman" w:hAnsi="Cambria Math"/>
                 </w:rPr>
-                <m:t>q</m:t>
+                <m:t>1</m:t>
               </m:r>
             </m:sub>
           </m:sSub>
@@ -5890,7 +6383,7 @@
                 <w:rPr>
                   <w:rFonts w:ascii="Cambria Math" w:eastAsia="Times New Roman" w:hAnsi="Cambria Math"/>
                 </w:rPr>
-                <m:t>q</m:t>
+                <m:t>1</m:t>
               </m:r>
             </m:sub>
           </m:sSub>
@@ -5977,7 +6470,7 @@
                 <w:rPr>
                   <w:rFonts w:ascii="Cambria Math" w:eastAsia="Times New Roman" w:hAnsi="Cambria Math"/>
                 </w:rPr>
-                <m:t>q</m:t>
+                <m:t>1</m:t>
               </m:r>
             </m:sub>
           </m:sSub>
@@ -6020,7 +6513,6 @@
       <w:pPr>
         <w:rPr>
           <w:rFonts w:eastAsia="Times New Roman"/>
-          <w:iCs/>
         </w:rPr>
       </w:pPr>
       <m:oMathPara>
@@ -6029,87 +6521,241 @@
             <m:sSubPr>
               <m:ctrlPr>
                 <w:rPr>
-                  <w:rFonts w:ascii="Cambria Math" w:eastAsia="Times New Roman" w:hAnsi="Cambria Math"/>
-                  <w:i/>
+                  <w:rFonts w:ascii="Cambria Math" w:hAnsi="Cambria Math"/>
+                  <w:i/>
+                  <w:iCs/>
                 </w:rPr>
               </m:ctrlPr>
             </m:sSubPr>
             <m:e>
               <m:r>
                 <w:rPr>
-                  <w:rFonts w:ascii="Cambria Math" w:eastAsia="Times New Roman" w:hAnsi="Cambria Math"/>
-                </w:rPr>
-                <m:t>v</m:t>
+                  <w:rFonts w:ascii="Cambria Math" w:hAnsi="Cambria Math"/>
+                </w:rPr>
+                <m:t>C</m:t>
               </m:r>
             </m:e>
             <m:sub>
               <m:r>
                 <w:rPr>
-                  <w:rFonts w:ascii="Cambria Math" w:eastAsia="Times New Roman" w:hAnsi="Cambria Math"/>
-                </w:rPr>
-                <m:t>2max</m:t>
+                  <w:rFonts w:ascii="Cambria Math" w:hAnsi="Cambria Math"/>
+                </w:rPr>
+                <m:t>P</m:t>
               </m:r>
             </m:sub>
           </m:sSub>
           <m:r>
             <w:rPr>
-              <w:rFonts w:ascii="Cambria Math" w:eastAsia="Times New Roman" w:hAnsi="Cambria Math"/>
+              <w:rFonts w:ascii="Cambria Math" w:hAnsi="Cambria Math"/>
             </w:rPr>
             <m:t>=</m:t>
           </m:r>
-          <m:sSub>
-            <m:sSubPr>
-              <m:ctrlPr>
-                <w:rPr>
-                  <w:rFonts w:ascii="Cambria Math" w:eastAsia="Times New Roman" w:hAnsi="Cambria Math"/>
-                  <w:i/>
-                </w:rPr>
-              </m:ctrlPr>
-            </m:sSubPr>
+          <m:f>
+            <m:fPr>
+              <m:ctrlPr>
+                <w:rPr>
+                  <w:rFonts w:ascii="Cambria Math" w:hAnsi="Cambria Math"/>
+                  <w:i/>
+                </w:rPr>
+              </m:ctrlPr>
+            </m:fPr>
+            <m:num>
+              <m:r>
+                <w:rPr>
+                  <w:rFonts w:ascii="Cambria Math" w:hAnsi="Cambria Math"/>
+                </w:rPr>
+                <m:t>s</m:t>
+              </m:r>
+            </m:num>
+            <m:den>
+              <m:sSub>
+                <m:sSubPr>
+                  <m:ctrlPr>
+                    <w:rPr>
+                      <w:rFonts w:ascii="Cambria Math" w:eastAsia="Times New Roman" w:hAnsi="Cambria Math"/>
+                      <w:i/>
+                    </w:rPr>
+                  </m:ctrlPr>
+                </m:sSubPr>
+                <m:e>
+                  <m:r>
+                    <w:rPr>
+                      <w:rFonts w:ascii="Cambria Math" w:eastAsia="Times New Roman" w:hAnsi="Cambria Math"/>
+                    </w:rPr>
+                    <m:t>k</m:t>
+                  </m:r>
+                </m:e>
+                <m:sub>
+                  <m:r>
+                    <w:rPr>
+                      <w:rFonts w:ascii="Cambria Math" w:eastAsia="Times New Roman" w:hAnsi="Cambria Math"/>
+                    </w:rPr>
+                    <m:t>1</m:t>
+                  </m:r>
+                </m:sub>
+              </m:sSub>
+            </m:den>
+          </m:f>
+          <m:r>
+            <w:rPr>
+              <w:rFonts w:ascii="Cambria Math" w:hAnsi="Cambria Math"/>
+            </w:rPr>
+            <m:t>-</m:t>
+          </m:r>
+          <m:d>
+            <m:dPr>
+              <m:ctrlPr>
+                <w:rPr>
+                  <w:rFonts w:ascii="Cambria Math" w:hAnsi="Cambria Math"/>
+                  <w:i/>
+                </w:rPr>
+              </m:ctrlPr>
+            </m:dPr>
             <m:e>
-              <m:r>
-                <w:rPr>
-                  <w:rFonts w:ascii="Cambria Math" w:eastAsia="Times New Roman" w:hAnsi="Cambria Math"/>
-                </w:rPr>
-                <m:t>k</m:t>
+              <m:sSub>
+                <m:sSubPr>
+                  <m:ctrlPr>
+                    <w:rPr>
+                      <w:rFonts w:ascii="Cambria Math" w:hAnsi="Cambria Math"/>
+                      <w:i/>
+                    </w:rPr>
+                  </m:ctrlPr>
+                </m:sSubPr>
+                <m:e>
+                  <m:r>
+                    <w:rPr>
+                      <w:rFonts w:ascii="Cambria Math" w:hAnsi="Cambria Math"/>
+                    </w:rPr>
+                    <m:t>p</m:t>
+                  </m:r>
+                </m:e>
+                <m:sub>
+                  <m:r>
+                    <w:rPr>
+                      <w:rFonts w:ascii="Cambria Math" w:hAnsi="Cambria Math"/>
+                    </w:rPr>
+                    <m:t>0</m:t>
+                  </m:r>
+                </m:sub>
+              </m:sSub>
+              <m:r>
+                <w:rPr>
+                  <w:rFonts w:ascii="Cambria Math" w:hAnsi="Cambria Math"/>
+                </w:rPr>
+                <m:t>-</m:t>
+              </m:r>
+              <m:f>
+                <m:fPr>
+                  <m:ctrlPr>
+                    <w:rPr>
+                      <w:rFonts w:ascii="Cambria Math" w:hAnsi="Cambria Math"/>
+                      <w:i/>
+                    </w:rPr>
+                  </m:ctrlPr>
+                </m:fPr>
+                <m:num>
+                  <m:r>
+                    <w:rPr>
+                      <w:rFonts w:ascii="Cambria Math" w:hAnsi="Cambria Math"/>
+                    </w:rPr>
+                    <m:t>s</m:t>
+                  </m:r>
+                </m:num>
+                <m:den>
+                  <m:sSub>
+                    <m:sSubPr>
+                      <m:ctrlPr>
+                        <w:rPr>
+                          <w:rFonts w:ascii="Cambria Math" w:eastAsia="Times New Roman" w:hAnsi="Cambria Math"/>
+                          <w:i/>
+                        </w:rPr>
+                      </m:ctrlPr>
+                    </m:sSubPr>
+                    <m:e>
+                      <m:r>
+                        <w:rPr>
+                          <w:rFonts w:ascii="Cambria Math" w:eastAsia="Times New Roman" w:hAnsi="Cambria Math"/>
+                        </w:rPr>
+                        <m:t>k</m:t>
+                      </m:r>
+                    </m:e>
+                    <m:sub>
+                      <m:r>
+                        <w:rPr>
+                          <w:rFonts w:ascii="Cambria Math" w:eastAsia="Times New Roman" w:hAnsi="Cambria Math"/>
+                        </w:rPr>
+                        <m:t>1</m:t>
+                      </m:r>
+                    </m:sub>
+                  </m:sSub>
+                </m:den>
+              </m:f>
+              <m:r>
+                <w:rPr>
+                  <w:rFonts w:ascii="Cambria Math" w:hAnsi="Cambria Math"/>
+                </w:rPr>
+                <m:t xml:space="preserve"> </m:t>
               </m:r>
             </m:e>
-            <m:sub>
-              <m:r>
-                <w:rPr>
-                  <w:rFonts w:ascii="Cambria Math" w:eastAsia="Times New Roman" w:hAnsi="Cambria Math"/>
-                </w:rPr>
-                <m:t>q</m:t>
-              </m:r>
-            </m:sub>
-          </m:sSub>
-          <m:sSub>
-            <m:sSubPr>
-              <m:ctrlPr>
-                <w:rPr>
-                  <w:rFonts w:ascii="Cambria Math" w:hAnsi="Cambria Math"/>
-                  <w:i/>
-                  <w:iCs/>
-                </w:rPr>
-              </m:ctrlPr>
-            </m:sSubPr>
+          </m:d>
+          <m:sSup>
+            <m:sSupPr>
+              <m:ctrlPr>
+                <w:rPr>
+                  <w:rFonts w:ascii="Cambria Math" w:hAnsi="Cambria Math"/>
+                  <w:i/>
+                </w:rPr>
+              </m:ctrlPr>
+            </m:sSupPr>
             <m:e>
               <m:r>
                 <w:rPr>
                   <w:rFonts w:ascii="Cambria Math" w:hAnsi="Cambria Math"/>
                 </w:rPr>
-                <m:t>C</m:t>
+                <m:t>e</m:t>
               </m:r>
             </m:e>
-            <m:sub>
-              <m:r>
-                <w:rPr>
-                  <w:rFonts w:ascii="Cambria Math" w:hAnsi="Cambria Math"/>
-                </w:rPr>
-                <m:t>Q</m:t>
-              </m:r>
-            </m:sub>
-          </m:sSub>
+            <m:sup>
+              <m:r>
+                <w:rPr>
+                  <w:rFonts w:ascii="Cambria Math" w:hAnsi="Cambria Math"/>
+                </w:rPr>
+                <m:t>-</m:t>
+              </m:r>
+              <m:sSub>
+                <m:sSubPr>
+                  <m:ctrlPr>
+                    <w:rPr>
+                      <w:rFonts w:ascii="Cambria Math" w:eastAsia="Times New Roman" w:hAnsi="Cambria Math"/>
+                      <w:i/>
+                    </w:rPr>
+                  </m:ctrlPr>
+                </m:sSubPr>
+                <m:e>
+                  <m:r>
+                    <w:rPr>
+                      <w:rFonts w:ascii="Cambria Math" w:eastAsia="Times New Roman" w:hAnsi="Cambria Math"/>
+                    </w:rPr>
+                    <m:t>k</m:t>
+                  </m:r>
+                </m:e>
+                <m:sub>
+                  <m:r>
+                    <w:rPr>
+                      <w:rFonts w:ascii="Cambria Math" w:eastAsia="Times New Roman" w:hAnsi="Cambria Math"/>
+                    </w:rPr>
+                    <m:t>1</m:t>
+                  </m:r>
+                </m:sub>
+              </m:sSub>
+              <m:r>
+                <w:rPr>
+                  <w:rFonts w:ascii="Cambria Math" w:hAnsi="Cambria Math"/>
+                </w:rPr>
+                <m:t>t</m:t>
+              </m:r>
+            </m:sup>
+          </m:sSup>
         </m:oMath>
       </m:oMathPara>
     </w:p>
@@ -6125,62 +6771,287 @@
             <m:sSubPr>
               <m:ctrlPr>
                 <w:rPr>
-                  <w:rFonts w:ascii="Cambria Math" w:eastAsia="Times New Roman" w:hAnsi="Cambria Math"/>
-                  <w:i/>
+                  <w:rFonts w:ascii="Cambria Math" w:hAnsi="Cambria Math"/>
+                  <w:i/>
+                  <w:iCs/>
                 </w:rPr>
               </m:ctrlPr>
             </m:sSubPr>
             <m:e>
               <m:r>
                 <w:rPr>
-                  <w:rFonts w:ascii="Cambria Math" w:eastAsia="Times New Roman" w:hAnsi="Cambria Math"/>
-                </w:rPr>
-                <m:t>v</m:t>
+                  <w:rFonts w:ascii="Cambria Math" w:hAnsi="Cambria Math"/>
+                </w:rPr>
+                <m:t>C</m:t>
               </m:r>
             </m:e>
             <m:sub>
               <m:r>
                 <w:rPr>
-                  <w:rFonts w:ascii="Cambria Math" w:eastAsia="Times New Roman" w:hAnsi="Cambria Math"/>
-                </w:rPr>
-                <m:t>2max</m:t>
+                  <w:rFonts w:ascii="Cambria Math" w:hAnsi="Cambria Math"/>
+                </w:rPr>
+                <m:t>P</m:t>
               </m:r>
             </m:sub>
           </m:sSub>
           <m:r>
             <w:rPr>
-              <w:rFonts w:ascii="Cambria Math" w:eastAsia="Times New Roman" w:hAnsi="Cambria Math"/>
+              <w:rFonts w:ascii="Cambria Math" w:hAnsi="Cambria Math"/>
             </w:rPr>
-            <m:t>= 0.6-0.5</m:t>
+            <m:t>=</m:t>
           </m:r>
-          <m:sSub>
-            <m:sSubPr>
-              <m:ctrlPr>
+          <m:f>
+            <m:fPr>
+              <m:ctrlPr>
+                <w:rPr>
+                  <w:rFonts w:ascii="Cambria Math" w:hAnsi="Cambria Math"/>
+                  <w:i/>
+                </w:rPr>
+              </m:ctrlPr>
+            </m:fPr>
+            <m:num>
+              <m:r>
+                <w:rPr>
+                  <w:rFonts w:ascii="Cambria Math" w:hAnsi="Cambria Math"/>
+                </w:rPr>
+                <m:t>s</m:t>
+              </m:r>
+            </m:num>
+            <m:den>
+              <m:r>
                 <w:rPr>
                   <w:rFonts w:ascii="Cambria Math" w:eastAsia="Times New Roman" w:hAnsi="Cambria Math"/>
-                  <w:i/>
-                </w:rPr>
-              </m:ctrlPr>
-            </m:sSubPr>
+                </w:rPr>
+                <m:t>0.6-0.5</m:t>
+              </m:r>
+              <m:sSub>
+                <m:sSubPr>
+                  <m:ctrlPr>
+                    <w:rPr>
+                      <w:rFonts w:ascii="Cambria Math" w:eastAsia="Times New Roman" w:hAnsi="Cambria Math"/>
+                      <w:i/>
+                    </w:rPr>
+                  </m:ctrlPr>
+                </m:sSubPr>
+                <m:e>
+                  <m:r>
+                    <w:rPr>
+                      <w:rFonts w:ascii="Cambria Math" w:eastAsia="Times New Roman" w:hAnsi="Cambria Math"/>
+                    </w:rPr>
+                    <m:t>R</m:t>
+                  </m:r>
+                </m:e>
+                <m:sub>
+                  <m:r>
+                    <w:rPr>
+                      <w:rFonts w:ascii="Cambria Math" w:eastAsia="Times New Roman" w:hAnsi="Cambria Math"/>
+                    </w:rPr>
+                    <m:t>p</m:t>
+                  </m:r>
+                </m:sub>
+              </m:sSub>
+            </m:den>
+          </m:f>
+          <m:r>
+            <w:rPr>
+              <w:rFonts w:ascii="Cambria Math" w:hAnsi="Cambria Math"/>
+            </w:rPr>
+            <m:t>-</m:t>
+          </m:r>
+          <m:d>
+            <m:dPr>
+              <m:ctrlPr>
+                <w:rPr>
+                  <w:rFonts w:ascii="Cambria Math" w:hAnsi="Cambria Math"/>
+                  <w:i/>
+                </w:rPr>
+              </m:ctrlPr>
+            </m:dPr>
             <m:e>
-              <m:r>
-                <w:rPr>
-                  <w:rFonts w:ascii="Cambria Math" w:eastAsia="Times New Roman" w:hAnsi="Cambria Math"/>
-                </w:rPr>
-                <m:t>R</m:t>
+              <m:sSub>
+                <m:sSubPr>
+                  <m:ctrlPr>
+                    <w:rPr>
+                      <w:rFonts w:ascii="Cambria Math" w:hAnsi="Cambria Math"/>
+                      <w:i/>
+                    </w:rPr>
+                  </m:ctrlPr>
+                </m:sSubPr>
+                <m:e>
+                  <m:r>
+                    <w:rPr>
+                      <w:rFonts w:ascii="Cambria Math" w:hAnsi="Cambria Math"/>
+                    </w:rPr>
+                    <m:t>p</m:t>
+                  </m:r>
+                </m:e>
+                <m:sub>
+                  <m:r>
+                    <w:rPr>
+                      <w:rFonts w:ascii="Cambria Math" w:hAnsi="Cambria Math"/>
+                    </w:rPr>
+                    <m:t>0</m:t>
+                  </m:r>
+                </m:sub>
+              </m:sSub>
+              <m:r>
+                <w:rPr>
+                  <w:rFonts w:ascii="Cambria Math" w:hAnsi="Cambria Math"/>
+                </w:rPr>
+                <m:t>-</m:t>
+              </m:r>
+              <m:f>
+                <m:fPr>
+                  <m:ctrlPr>
+                    <w:rPr>
+                      <w:rFonts w:ascii="Cambria Math" w:hAnsi="Cambria Math"/>
+                      <w:i/>
+                    </w:rPr>
+                  </m:ctrlPr>
+                </m:fPr>
+                <m:num>
+                  <m:r>
+                    <w:rPr>
+                      <w:rFonts w:ascii="Cambria Math" w:hAnsi="Cambria Math"/>
+                    </w:rPr>
+                    <m:t>s</m:t>
+                  </m:r>
+                </m:num>
+                <m:den>
+                  <m:r>
+                    <w:rPr>
+                      <w:rFonts w:ascii="Cambria Math" w:eastAsia="Times New Roman" w:hAnsi="Cambria Math"/>
+                    </w:rPr>
+                    <m:t>0.6-0.5</m:t>
+                  </m:r>
+                  <m:sSub>
+                    <m:sSubPr>
+                      <m:ctrlPr>
+                        <w:rPr>
+                          <w:rFonts w:ascii="Cambria Math" w:eastAsia="Times New Roman" w:hAnsi="Cambria Math"/>
+                          <w:i/>
+                        </w:rPr>
+                      </m:ctrlPr>
+                    </m:sSubPr>
+                    <m:e>
+                      <m:r>
+                        <w:rPr>
+                          <w:rFonts w:ascii="Cambria Math" w:eastAsia="Times New Roman" w:hAnsi="Cambria Math"/>
+                        </w:rPr>
+                        <m:t>R</m:t>
+                      </m:r>
+                    </m:e>
+                    <m:sub>
+                      <m:r>
+                        <w:rPr>
+                          <w:rFonts w:ascii="Cambria Math" w:eastAsia="Times New Roman" w:hAnsi="Cambria Math"/>
+                        </w:rPr>
+                        <m:t>p</m:t>
+                      </m:r>
+                    </m:sub>
+                  </m:sSub>
+                </m:den>
+              </m:f>
+              <m:r>
+                <w:rPr>
+                  <w:rFonts w:ascii="Cambria Math" w:hAnsi="Cambria Math"/>
+                </w:rPr>
+                <m:t xml:space="preserve"> </m:t>
               </m:r>
             </m:e>
-            <m:sub>
-              <m:r>
-                <w:rPr>
-                  <w:rFonts w:ascii="Cambria Math" w:eastAsia="Times New Roman" w:hAnsi="Cambria Math"/>
-                </w:rPr>
-                <m:t>p</m:t>
-              </m:r>
-            </m:sub>
-          </m:sSub>
+          </m:d>
+          <m:sSup>
+            <m:sSupPr>
+              <m:ctrlPr>
+                <w:rPr>
+                  <w:rFonts w:ascii="Cambria Math" w:hAnsi="Cambria Math"/>
+                  <w:i/>
+                </w:rPr>
+              </m:ctrlPr>
+            </m:sSupPr>
+            <m:e>
+              <m:r>
+                <w:rPr>
+                  <w:rFonts w:ascii="Cambria Math" w:hAnsi="Cambria Math"/>
+                </w:rPr>
+                <m:t>e</m:t>
+              </m:r>
+            </m:e>
+            <m:sup>
+              <m:r>
+                <w:rPr>
+                  <w:rFonts w:ascii="Cambria Math" w:hAnsi="Cambria Math"/>
+                </w:rPr>
+                <m:t>-</m:t>
+              </m:r>
+              <m:d>
+                <m:dPr>
+                  <m:ctrlPr>
+                    <w:rPr>
+                      <w:rFonts w:ascii="Cambria Math" w:eastAsia="Times New Roman" w:hAnsi="Cambria Math"/>
+                      <w:i/>
+                    </w:rPr>
+                  </m:ctrlPr>
+                </m:dPr>
+                <m:e>
+                  <m:r>
+                    <w:rPr>
+                      <w:rFonts w:ascii="Cambria Math" w:eastAsia="Times New Roman" w:hAnsi="Cambria Math"/>
+                    </w:rPr>
+                    <m:t>0.6-0.5</m:t>
+                  </m:r>
+                  <m:sSub>
+                    <m:sSubPr>
+                      <m:ctrlPr>
+                        <w:rPr>
+                          <w:rFonts w:ascii="Cambria Math" w:eastAsia="Times New Roman" w:hAnsi="Cambria Math"/>
+                          <w:i/>
+                        </w:rPr>
+                      </m:ctrlPr>
+                    </m:sSubPr>
+                    <m:e>
+                      <m:r>
+                        <w:rPr>
+                          <w:rFonts w:ascii="Cambria Math" w:eastAsia="Times New Roman" w:hAnsi="Cambria Math"/>
+                        </w:rPr>
+                        <m:t>R</m:t>
+                      </m:r>
+                    </m:e>
+                    <m:sub>
+                      <m:r>
+                        <w:rPr>
+                          <w:rFonts w:ascii="Cambria Math" w:eastAsia="Times New Roman" w:hAnsi="Cambria Math"/>
+                        </w:rPr>
+                        <m:t>p</m:t>
+                      </m:r>
+                    </m:sub>
+                  </m:sSub>
+                </m:e>
+              </m:d>
+              <m:r>
+                <w:rPr>
+                  <w:rFonts w:ascii="Cambria Math" w:hAnsi="Cambria Math"/>
+                </w:rPr>
+                <m:t>t</m:t>
+              </m:r>
+            </m:sup>
+          </m:sSup>
         </m:oMath>
       </m:oMathPara>
+    </w:p>
+    <w:p>
+      <w:pPr>
+        <w:rPr>
+          <w:rFonts w:eastAsia="Times New Roman"/>
+        </w:rPr>
+      </w:pPr>
+    </w:p>
+    <w:p>
+      <w:pPr>
+        <w:rPr>
+          <w:rFonts w:eastAsia="Times New Roman"/>
+        </w:rPr>
+      </w:pPr>
     </w:p>
     <w:p>
       <w:pPr>
@@ -6270,11 +7141,63 @@
                   </m:ctrlPr>
                 </m:dPr>
                 <m:e>
-                  <m:r>
-                    <w:rPr>
-                      <w:rFonts w:ascii="Cambria Math" w:hAnsi="Cambria Math"/>
-                    </w:rPr>
-                    <m:t>10s-</m:t>
+                  <m:f>
+                    <m:fPr>
+                      <m:ctrlPr>
+                        <w:rPr>
+                          <w:rFonts w:ascii="Cambria Math" w:hAnsi="Cambria Math"/>
+                          <w:i/>
+                        </w:rPr>
+                      </m:ctrlPr>
+                    </m:fPr>
+                    <m:num>
+                      <m:r>
+                        <w:rPr>
+                          <w:rFonts w:ascii="Cambria Math" w:hAnsi="Cambria Math"/>
+                        </w:rPr>
+                        <m:t>s</m:t>
+                      </m:r>
+                    </m:num>
+                    <m:den>
+                      <m:r>
+                        <w:rPr>
+                          <w:rFonts w:ascii="Cambria Math" w:eastAsia="Times New Roman" w:hAnsi="Cambria Math"/>
+                        </w:rPr>
+                        <m:t>0.6-0.5</m:t>
+                      </m:r>
+                      <m:sSub>
+                        <m:sSubPr>
+                          <m:ctrlPr>
+                            <w:rPr>
+                              <w:rFonts w:ascii="Cambria Math" w:eastAsia="Times New Roman" w:hAnsi="Cambria Math"/>
+                              <w:i/>
+                            </w:rPr>
+                          </m:ctrlPr>
+                        </m:sSubPr>
+                        <m:e>
+                          <m:r>
+                            <w:rPr>
+                              <w:rFonts w:ascii="Cambria Math" w:eastAsia="Times New Roman" w:hAnsi="Cambria Math"/>
+                            </w:rPr>
+                            <m:t>R</m:t>
+                          </m:r>
+                        </m:e>
+                        <m:sub>
+                          <m:r>
+                            <w:rPr>
+                              <w:rFonts w:ascii="Cambria Math" w:eastAsia="Times New Roman" w:hAnsi="Cambria Math"/>
+                            </w:rPr>
+                            <m:t>p</m:t>
+                          </m:r>
+                        </m:sub>
+                      </m:sSub>
+                    </m:den>
+                  </m:f>
+                  <m:r>
+                    <w:rPr>
+                      <w:rFonts w:ascii="Cambria Math" w:hAnsi="Cambria Math"/>
+                    </w:rPr>
+                    <m:t>-</m:t>
                   </m:r>
                   <m:d>
                     <m:dPr>
@@ -6316,7 +7239,65 @@
                         <w:rPr>
                           <w:rFonts w:ascii="Cambria Math" w:hAnsi="Cambria Math"/>
                         </w:rPr>
-                        <m:t xml:space="preserve">-10s </m:t>
+                        <m:t>-</m:t>
+                      </m:r>
+                      <m:f>
+                        <m:fPr>
+                          <m:ctrlPr>
+                            <w:rPr>
+                              <w:rFonts w:ascii="Cambria Math" w:hAnsi="Cambria Math"/>
+                              <w:i/>
+                            </w:rPr>
+                          </m:ctrlPr>
+                        </m:fPr>
+                        <m:num>
+                          <m:r>
+                            <w:rPr>
+                              <w:rFonts w:ascii="Cambria Math" w:hAnsi="Cambria Math"/>
+                            </w:rPr>
+                            <m:t>s</m:t>
+                          </m:r>
+                        </m:num>
+                        <m:den>
+                          <m:r>
+                            <w:rPr>
+                              <w:rFonts w:ascii="Cambria Math" w:eastAsia="Times New Roman" w:hAnsi="Cambria Math"/>
+                            </w:rPr>
+                            <m:t>0.6-0.5</m:t>
+                          </m:r>
+                          <m:sSub>
+                            <m:sSubPr>
+                              <m:ctrlPr>
+                                <w:rPr>
+                                  <w:rFonts w:ascii="Cambria Math" w:eastAsia="Times New Roman" w:hAnsi="Cambria Math"/>
+                                  <w:i/>
+                                </w:rPr>
+                              </m:ctrlPr>
+                            </m:sSubPr>
+                            <m:e>
+                              <m:r>
+                                <w:rPr>
+                                  <w:rFonts w:ascii="Cambria Math" w:eastAsia="Times New Roman" w:hAnsi="Cambria Math"/>
+                                </w:rPr>
+                                <m:t>R</m:t>
+                              </m:r>
+                            </m:e>
+                            <m:sub>
+                              <m:r>
+                                <w:rPr>
+                                  <w:rFonts w:ascii="Cambria Math" w:eastAsia="Times New Roman" w:hAnsi="Cambria Math"/>
+                                </w:rPr>
+                                <m:t>p</m:t>
+                              </m:r>
+                            </m:sub>
+                          </m:sSub>
+                        </m:den>
+                      </m:f>
+                      <m:r>
+                        <w:rPr>
+                          <w:rFonts w:ascii="Cambria Math" w:hAnsi="Cambria Math"/>
+                        </w:rPr>
+                        <m:t xml:space="preserve"> </m:t>
                       </m:r>
                     </m:e>
                   </m:d>
@@ -6342,7 +7323,57 @@
                         <w:rPr>
                           <w:rFonts w:ascii="Cambria Math" w:hAnsi="Cambria Math"/>
                         </w:rPr>
-                        <m:t>-0.1t</m:t>
+                        <m:t>-</m:t>
+                      </m:r>
+                      <m:d>
+                        <m:dPr>
+                          <m:ctrlPr>
+                            <w:rPr>
+                              <w:rFonts w:ascii="Cambria Math" w:eastAsia="Times New Roman" w:hAnsi="Cambria Math"/>
+                              <w:i/>
+                            </w:rPr>
+                          </m:ctrlPr>
+                        </m:dPr>
+                        <m:e>
+                          <m:r>
+                            <w:rPr>
+                              <w:rFonts w:ascii="Cambria Math" w:eastAsia="Times New Roman" w:hAnsi="Cambria Math"/>
+                            </w:rPr>
+                            <m:t>0.6-0.5</m:t>
+                          </m:r>
+                          <m:sSub>
+                            <m:sSubPr>
+                              <m:ctrlPr>
+                                <w:rPr>
+                                  <w:rFonts w:ascii="Cambria Math" w:eastAsia="Times New Roman" w:hAnsi="Cambria Math"/>
+                                  <w:i/>
+                                </w:rPr>
+                              </m:ctrlPr>
+                            </m:sSubPr>
+                            <m:e>
+                              <m:r>
+                                <w:rPr>
+                                  <w:rFonts w:ascii="Cambria Math" w:eastAsia="Times New Roman" w:hAnsi="Cambria Math"/>
+                                </w:rPr>
+                                <m:t>R</m:t>
+                              </m:r>
+                            </m:e>
+                            <m:sub>
+                              <m:r>
+                                <w:rPr>
+                                  <w:rFonts w:ascii="Cambria Math" w:eastAsia="Times New Roman" w:hAnsi="Cambria Math"/>
+                                </w:rPr>
+                                <m:t>p</m:t>
+                              </m:r>
+                            </m:sub>
+                          </m:sSub>
+                        </m:e>
+                      </m:d>
+                      <m:r>
+                        <w:rPr>
+                          <w:rFonts w:ascii="Cambria Math" w:hAnsi="Cambria Math"/>
+                        </w:rPr>
+                        <m:t>t</m:t>
                       </m:r>
                     </m:sup>
                   </m:sSup>
@@ -6450,50 +7481,12 @@
               </m:ctrlPr>
             </m:fPr>
             <m:num>
-              <m:d>
-                <m:dPr>
-                  <m:ctrlPr>
-                    <w:rPr>
-                      <w:rFonts w:ascii="Cambria Math" w:eastAsia="Times New Roman" w:hAnsi="Cambria Math"/>
-                      <w:i/>
-                    </w:rPr>
-                  </m:ctrlPr>
-                </m:dPr>
-                <m:e>
-                  <m:r>
-                    <w:rPr>
-                      <w:rFonts w:ascii="Cambria Math" w:eastAsia="Times New Roman" w:hAnsi="Cambria Math"/>
-                    </w:rPr>
-                    <m:t>0.6-0.5</m:t>
-                  </m:r>
-                  <m:sSub>
-                    <m:sSubPr>
-                      <m:ctrlPr>
-                        <w:rPr>
-                          <w:rFonts w:ascii="Cambria Math" w:eastAsia="Times New Roman" w:hAnsi="Cambria Math"/>
-                          <w:i/>
-                        </w:rPr>
-                      </m:ctrlPr>
-                    </m:sSubPr>
-                    <m:e>
-                      <m:r>
-                        <w:rPr>
-                          <w:rFonts w:ascii="Cambria Math" w:eastAsia="Times New Roman" w:hAnsi="Cambria Math"/>
-                        </w:rPr>
-                        <m:t>R</m:t>
-                      </m:r>
-                    </m:e>
-                    <m:sub>
-                      <m:r>
-                        <w:rPr>
-                          <w:rFonts w:ascii="Cambria Math" w:eastAsia="Times New Roman" w:hAnsi="Cambria Math"/>
-                        </w:rPr>
-                        <m:t>p</m:t>
-                      </m:r>
-                    </m:sub>
-                  </m:sSub>
-                </m:e>
-              </m:d>
+              <m:r>
+                <w:rPr>
+                  <w:rFonts w:ascii="Cambria Math" w:eastAsia="Times New Roman" w:hAnsi="Cambria Math"/>
+                </w:rPr>
+                <m:t>0.2</m:t>
+              </m:r>
               <m:sSup>
                 <m:sSupPr>
                   <m:ctrlPr>
@@ -6559,94 +7552,46 @@
         </m:oMath>
       </m:oMathPara>
     </w:p>
+    <w:p/>
+    <w:p>
+      <w:r>
+        <w:t>[TALK about binary switch stuff]</w:t>
+      </w:r>
+    </w:p>
     <w:p>
       <w:pPr>
         <w:rPr>
           <w:rFonts w:ascii="Calibri Light" w:eastAsia="Times New Roman" w:hAnsi="Calibri Light"/>
         </w:rPr>
       </w:pPr>
-      <m:oMathPara>
-        <m:oMathParaPr>
-          <m:jc m:val="left"/>
-        </m:oMathParaPr>
-        <m:oMath>
-          <m:r>
-            <m:rPr>
-              <m:sty m:val="p"/>
-            </m:rPr>
-            <w:rPr>
-              <w:rFonts w:ascii="Calibri Light" w:eastAsia="Times New Roman" w:hAnsi="Calibri Light"/>
-              <w:noProof/>
-              <w:lang w:eastAsia="en-AU"/>
-            </w:rPr>
-            <w:drawing>
-              <wp:inline distT="0" distB="0" distL="0" distR="0">
-                <wp:extent cx="3829050" cy="3181350"/>
-                <wp:effectExtent l="0" t="0" r="0" b="0"/>
-                <wp:docPr id="48" name="Picture 6"/>
-                <wp:cNvGraphicFramePr>
-                  <a:graphicFrameLocks xmlns:a="http://schemas.openxmlformats.org/drawingml/2006/main" noChangeAspect="1"/>
-                </wp:cNvGraphicFramePr>
-                <a:graphic xmlns:a="http://schemas.openxmlformats.org/drawingml/2006/main">
-                  <a:graphicData uri="http://schemas.openxmlformats.org/drawingml/2006/picture">
-                    <pic:pic xmlns:pic="http://schemas.openxmlformats.org/drawingml/2006/picture">
-                      <pic:nvPicPr>
-                        <pic:cNvPr id="0" name="Picture 6"/>
-                        <pic:cNvPicPr>
-                          <a:picLocks noChangeAspect="1" noChangeArrowheads="1"/>
-                        </pic:cNvPicPr>
-                      </pic:nvPicPr>
-                      <pic:blipFill>
-                        <a:blip r:embed="rId7">
-                          <a:extLst>
-                            <a:ext uri="{28A0092B-C50C-407E-A947-70E740481C1C}">
-                              <a14:useLocalDpi xmlns:a14="http://schemas.microsoft.com/office/drawing/2010/main" val="0"/>
-                            </a:ext>
-                          </a:extLst>
-                        </a:blip>
-                        <a:srcRect l="4591" t="1701" r="6633"/>
-                        <a:stretch>
-                          <a:fillRect/>
-                        </a:stretch>
-                      </pic:blipFill>
-                      <pic:spPr bwMode="auto">
-                        <a:xfrm>
-                          <a:off x="0" y="0"/>
-                          <a:ext cx="3829050" cy="3181350"/>
-                        </a:xfrm>
-                        <a:prstGeom prst="rect">
-                          <a:avLst/>
-                        </a:prstGeom>
-                        <a:noFill/>
-                        <a:ln>
-                          <a:noFill/>
-                        </a:ln>
-                      </pic:spPr>
-                    </pic:pic>
-                  </a:graphicData>
-                </a:graphic>
-              </wp:inline>
-            </w:drawing>
-          </m:r>
-        </m:oMath>
-      </m:oMathPara>
     </w:p>
     <w:p>
       <w:pPr>
         <w:pStyle w:val="Heading2"/>
-      </w:pPr>
-    </w:p>
-    <w:p>
-      <w:r>
         <w:rPr>
           <w:noProof/>
           <w:lang w:eastAsia="en-AU"/>
         </w:rPr>
+      </w:pPr>
+    </w:p>
+    <w:p>
+      <w:pPr>
+        <w:pStyle w:val="Heading2"/>
+        <w:rPr>
+          <w:noProof/>
+          <w:lang w:eastAsia="en-AU"/>
+        </w:rPr>
+      </w:pPr>
+      <w:r>
+        <w:rPr>
+          <w:noProof/>
+          <w:lang w:eastAsia="en-AU"/>
+        </w:rPr>
         <w:drawing>
           <wp:inline distT="0" distB="0" distL="0" distR="0">
-            <wp:extent cx="4352925" cy="3629025"/>
-            <wp:effectExtent l="0" t="0" r="0" b="0"/>
-            <wp:docPr id="47" name="Picture 5"/>
+            <wp:extent cx="4705350" cy="3895725"/>
+            <wp:effectExtent l="0" t="0" r="0" b="9525"/>
+            <wp:docPr id="3" name="Picture 3"/>
             <wp:cNvGraphicFramePr>
               <a:graphicFrameLocks xmlns:a="http://schemas.openxmlformats.org/drawingml/2006/main" noChangeAspect="1"/>
             </wp:cNvGraphicFramePr>
@@ -6654,36 +7599,36 @@
               <a:graphicData uri="http://schemas.openxmlformats.org/drawingml/2006/picture">
                 <pic:pic xmlns:pic="http://schemas.openxmlformats.org/drawingml/2006/picture">
                   <pic:nvPicPr>
-                    <pic:cNvPr id="0" name="Picture 5"/>
-                    <pic:cNvPicPr>
-                      <a:picLocks noChangeAspect="1" noChangeArrowheads="1"/>
-                    </pic:cNvPicPr>
+                    <pic:cNvPr id="3" name="q3_equilibrium.jpg"/>
+                    <pic:cNvPicPr/>
                   </pic:nvPicPr>
-                  <pic:blipFill>
-                    <a:blip r:embed="rId8">
+                  <pic:blipFill rotWithShape="1">
+                    <a:blip r:embed="rId9">
                       <a:extLst>
                         <a:ext uri="{28A0092B-C50C-407E-A947-70E740481C1C}">
                           <a14:useLocalDpi xmlns:a14="http://schemas.microsoft.com/office/drawing/2010/main" val="0"/>
                         </a:ext>
                       </a:extLst>
                     </a:blip>
-                    <a:srcRect l="4820" t="1904" r="6966"/>
-                    <a:stretch>
-                      <a:fillRect/>
-                    </a:stretch>
+                    <a:srcRect l="4643" t="2619" r="7143"/>
+                    <a:stretch/>
                   </pic:blipFill>
                   <pic:spPr bwMode="auto">
                     <a:xfrm>
                       <a:off x="0" y="0"/>
-                      <a:ext cx="4352925" cy="3629025"/>
+                      <a:ext cx="4705350" cy="3895725"/>
                     </a:xfrm>
                     <a:prstGeom prst="rect">
                       <a:avLst/>
                     </a:prstGeom>
-                    <a:noFill/>
                     <a:ln>
                       <a:noFill/>
                     </a:ln>
+                    <a:extLst>
+                      <a:ext uri="{53640926-AAD7-44D8-BBD7-CCE9431645EC}">
+                        <a14:shadowObscured xmlns:a14="http://schemas.microsoft.com/office/drawing/2010/main"/>
+                      </a:ext>
+                    </a:extLst>
                   </pic:spPr>
                 </pic:pic>
               </a:graphicData>
@@ -6693,16 +7638,67 @@
       </w:r>
     </w:p>
     <w:p>
-      <w:r>
-        <w:t>[TALK about binary switch stuff]</w:t>
-      </w:r>
-    </w:p>
-    <w:p>
-      <w:bookmarkStart w:id="0" w:name="_GoBack"/>
-      <w:bookmarkEnd w:id="0"/>
-    </w:p>
+      <w:pPr>
+        <w:pStyle w:val="Heading2"/>
+      </w:pPr>
+      <w:r>
+        <w:rPr>
+          <w:noProof/>
+          <w:lang w:eastAsia="en-AU"/>
+        </w:rPr>
+        <w:drawing>
+          <wp:inline distT="0" distB="0" distL="0" distR="0">
+            <wp:extent cx="4695825" cy="3905250"/>
+            <wp:effectExtent l="0" t="0" r="9525" b="0"/>
+            <wp:docPr id="2" name="Picture 2"/>
+            <wp:cNvGraphicFramePr>
+              <a:graphicFrameLocks xmlns:a="http://schemas.openxmlformats.org/drawingml/2006/main" noChangeAspect="1"/>
+            </wp:cNvGraphicFramePr>
+            <a:graphic xmlns:a="http://schemas.openxmlformats.org/drawingml/2006/main">
+              <a:graphicData uri="http://schemas.openxmlformats.org/drawingml/2006/picture">
+                <pic:pic xmlns:pic="http://schemas.openxmlformats.org/drawingml/2006/picture">
+                  <pic:nvPicPr>
+                    <pic:cNvPr id="2" name="q3_progression.jpg"/>
+                    <pic:cNvPicPr/>
+                  </pic:nvPicPr>
+                  <pic:blipFill rotWithShape="1">
+                    <a:blip r:embed="rId10">
+                      <a:extLst>
+                        <a:ext uri="{28A0092B-C50C-407E-A947-70E740481C1C}">
+                          <a14:useLocalDpi xmlns:a14="http://schemas.microsoft.com/office/drawing/2010/main" val="0"/>
+                        </a:ext>
+                      </a:extLst>
+                    </a:blip>
+                    <a:srcRect l="4293" t="2381" r="7514"/>
+                    <a:stretch/>
+                  </pic:blipFill>
+                  <pic:spPr bwMode="auto">
+                    <a:xfrm>
+                      <a:off x="0" y="0"/>
+                      <a:ext cx="4695825" cy="3905250"/>
+                    </a:xfrm>
+                    <a:prstGeom prst="rect">
+                      <a:avLst/>
+                    </a:prstGeom>
+                    <a:ln>
+                      <a:noFill/>
+                    </a:ln>
+                    <a:extLst>
+                      <a:ext uri="{53640926-AAD7-44D8-BBD7-CCE9431645EC}">
+                        <a14:shadowObscured xmlns:a14="http://schemas.microsoft.com/office/drawing/2010/main"/>
+                      </a:ext>
+                    </a:extLst>
+                  </pic:spPr>
+                </pic:pic>
+              </a:graphicData>
+            </a:graphic>
+          </wp:inline>
+        </w:drawing>
+      </w:r>
+    </w:p>
+    <w:p/>
     <w:sectPr>
-      <w:headerReference w:type="default" r:id="rId9"/>
+      <w:headerReference w:type="default" r:id="rId11"/>
       <w:pgSz w:w="11906" w:h="16838"/>
       <w:pgMar w:top="1440" w:right="1440" w:bottom="1440" w:left="1440" w:header="708" w:footer="708" w:gutter="0"/>
       <w:cols w:space="708"/>
@@ -6710,6 +7706,56 @@
     </w:sectPr>
   </w:body>
 </w:document>
+</file>
+
+<file path=word/endnotes.xml><?xml version="1.0" encoding="utf-8"?>
+<w:endnotes xmlns:wpc="http://schemas.microsoft.com/office/word/2010/wordprocessingCanvas" xmlns:cx="http://schemas.microsoft.com/office/drawing/2014/chartex" xmlns:cx1="http://schemas.microsoft.com/office/drawing/2015/9/8/chartex" xmlns:mc="http://schemas.openxmlformats.org/markup-compatibility/2006" xmlns:o="urn:schemas-microsoft-com:office:office" xmlns:r="http://schemas.openxmlformats.org/officeDocument/2006/relationships" xmlns:m="http://schemas.openxmlformats.org/officeDocument/2006/math" xmlns:v="urn:schemas-microsoft-com:vml" xmlns:wp14="http://schemas.microsoft.com/office/word/2010/wordprocessingDrawing" xmlns:wp="http://schemas.openxmlformats.org/drawingml/2006/wordprocessingDrawing" xmlns:w10="urn:schemas-microsoft-com:office:word" xmlns:w="http://schemas.openxmlformats.org/wordprocessingml/2006/main" xmlns:w14="http://schemas.microsoft.com/office/word/2010/wordml" xmlns:w15="http://schemas.microsoft.com/office/word/2012/wordml" xmlns:w16se="http://schemas.microsoft.com/office/word/2015/wordml/symex" xmlns:wpg="http://schemas.microsoft.com/office/word/2010/wordprocessingGroup" xmlns:wpi="http://schemas.microsoft.com/office/word/2010/wordprocessingInk" xmlns:wne="http://schemas.microsoft.com/office/word/2006/wordml" xmlns:wps="http://schemas.microsoft.com/office/word/2010/wordprocessingShape" mc:Ignorable="w14 w15 w16se wp14">
+  <w:endnote w:type="separator" w:id="-1">
+    <w:p>
+      <w:pPr>
+        <w:spacing w:after="0" w:line="240" w:lineRule="auto"/>
+      </w:pPr>
+      <w:r>
+        <w:separator/>
+      </w:r>
+    </w:p>
+  </w:endnote>
+  <w:endnote w:type="continuationSeparator" w:id="0">
+    <w:p>
+      <w:pPr>
+        <w:spacing w:after="0" w:line="240" w:lineRule="auto"/>
+      </w:pPr>
+      <w:r>
+        <w:continuationSeparator/>
+      </w:r>
+    </w:p>
+  </w:endnote>
+</w:endnotes>
+</file>
+
+<file path=word/footnotes.xml><?xml version="1.0" encoding="utf-8"?>
+<w:footnotes xmlns:wpc="http://schemas.microsoft.com/office/word/2010/wordprocessingCanvas" xmlns:cx="http://schemas.microsoft.com/office/drawing/2014/chartex" xmlns:cx1="http://schemas.microsoft.com/office/drawing/2015/9/8/chartex" xmlns:mc="http://schemas.openxmlformats.org/markup-compatibility/2006" xmlns:o="urn:schemas-microsoft-com:office:office" xmlns:r="http://schemas.openxmlformats.org/officeDocument/2006/relationships" xmlns:m="http://schemas.openxmlformats.org/officeDocument/2006/math" xmlns:v="urn:schemas-microsoft-com:vml" xmlns:wp14="http://schemas.microsoft.com/office/word/2010/wordprocessingDrawing" xmlns:wp="http://schemas.openxmlformats.org/drawingml/2006/wordprocessingDrawing" xmlns:w10="urn:schemas-microsoft-com:office:word" xmlns:w="http://schemas.openxmlformats.org/wordprocessingml/2006/main" xmlns:w14="http://schemas.microsoft.com/office/word/2010/wordml" xmlns:w15="http://schemas.microsoft.com/office/word/2012/wordml" xmlns:w16se="http://schemas.microsoft.com/office/word/2015/wordml/symex" xmlns:wpg="http://schemas.microsoft.com/office/word/2010/wordprocessingGroup" xmlns:wpi="http://schemas.microsoft.com/office/word/2010/wordprocessingInk" xmlns:wne="http://schemas.microsoft.com/office/word/2006/wordml" xmlns:wps="http://schemas.microsoft.com/office/word/2010/wordprocessingShape" mc:Ignorable="w14 w15 w16se wp14">
+  <w:footnote w:type="separator" w:id="-1">
+    <w:p>
+      <w:pPr>
+        <w:spacing w:after="0" w:line="240" w:lineRule="auto"/>
+      </w:pPr>
+      <w:r>
+        <w:separator/>
+      </w:r>
+    </w:p>
+  </w:footnote>
+  <w:footnote w:type="continuationSeparator" w:id="0">
+    <w:p>
+      <w:pPr>
+        <w:spacing w:after="0" w:line="240" w:lineRule="auto"/>
+      </w:pPr>
+      <w:r>
+        <w:continuationSeparator/>
+      </w:r>
+    </w:p>
+  </w:footnote>
+</w:footnotes>
 </file>
 
 <file path=word/header1.xml><?xml version="1.0" encoding="utf-8"?>

</xml_diff>

<commit_message>
analytic graph in ass5 and hystersis in q3 done
</commit_message>
<xml_diff>
--- a/Question 1.docx
+++ b/Question 1.docx
@@ -3250,14 +3250,12 @@
         </w:rPr>
         <w:t xml:space="preserve">Where v1 is the phosphorylation flux and v2 is the de-phosphorylation flux. Using MM kinetics the </w:t>
       </w:r>
-      <w:proofErr w:type="spellStart"/>
       <w:r>
         <w:rPr>
           <w:rFonts w:ascii="Calibri Light" w:eastAsia="Times New Roman" w:hAnsi="Calibri Light"/>
         </w:rPr>
-        <w:t>fluxs</w:t>
-      </w:r>
-      <w:proofErr w:type="spellEnd"/>
+        <w:t>fluxes</w:t>
+      </w:r>
       <w:r>
         <w:rPr>
           <w:rFonts w:ascii="Calibri Light" w:eastAsia="Times New Roman" w:hAnsi="Calibri Light"/>
@@ -6362,60 +6360,6 @@
       <w:pPr>
         <w:pStyle w:val="Heading2"/>
       </w:pPr>
-      <w:r>
-        <w:rPr>
-          <w:noProof/>
-          <w:lang w:eastAsia="en-AU"/>
-        </w:rPr>
-        <w:drawing>
-          <wp:inline distT="0" distB="0" distL="0" distR="0">
-            <wp:extent cx="4076700" cy="3419475"/>
-            <wp:effectExtent l="0" t="0" r="0" b="0"/>
-            <wp:docPr id="49" name="Picture 2"/>
-            <wp:cNvGraphicFramePr>
-              <a:graphicFrameLocks xmlns:a="http://schemas.openxmlformats.org/drawingml/2006/main" noChangeAspect="1"/>
-            </wp:cNvGraphicFramePr>
-            <a:graphic xmlns:a="http://schemas.openxmlformats.org/drawingml/2006/main">
-              <a:graphicData uri="http://schemas.openxmlformats.org/drawingml/2006/picture">
-                <pic:pic xmlns:pic="http://schemas.openxmlformats.org/drawingml/2006/picture">
-                  <pic:nvPicPr>
-                    <pic:cNvPr id="0" name="Picture 2"/>
-                    <pic:cNvPicPr>
-                      <a:picLocks noChangeAspect="1" noChangeArrowheads="1"/>
-                    </pic:cNvPicPr>
-                  </pic:nvPicPr>
-                  <pic:blipFill>
-                    <a:blip r:embed="rId8">
-                      <a:extLst>
-                        <a:ext uri="{28A0092B-C50C-407E-A947-70E740481C1C}">
-                          <a14:useLocalDpi xmlns:a14="http://schemas.microsoft.com/office/drawing/2010/main" val="0"/>
-                        </a:ext>
-                      </a:extLst>
-                    </a:blip>
-                    <a:srcRect l="4285" t="2142" r="8214"/>
-                    <a:stretch>
-                      <a:fillRect/>
-                    </a:stretch>
-                  </pic:blipFill>
-                  <pic:spPr bwMode="auto">
-                    <a:xfrm>
-                      <a:off x="0" y="0"/>
-                      <a:ext cx="4076700" cy="3419475"/>
-                    </a:xfrm>
-                    <a:prstGeom prst="rect">
-                      <a:avLst/>
-                    </a:prstGeom>
-                    <a:noFill/>
-                    <a:ln>
-                      <a:noFill/>
-                    </a:ln>
-                  </pic:spPr>
-                </pic:pic>
-              </a:graphicData>
-            </a:graphic>
-          </wp:inline>
-        </w:drawing>
-      </w:r>
     </w:p>
     <w:p>
       <w:pPr>
@@ -7164,6 +7108,70 @@
           <w:rFonts w:ascii="Calibri Light" w:eastAsia="Times New Roman" w:hAnsi="Calibri Light"/>
         </w:rPr>
       </w:pPr>
+      <w:r>
+        <w:rPr>
+          <w:rFonts w:ascii="Calibri Light" w:eastAsia="Times New Roman" w:hAnsi="Calibri Light"/>
+        </w:rPr>
+        <w:tab/>
+      </w:r>
+      <w:r>
+        <w:rPr>
+          <w:rFonts w:ascii="Calibri Light" w:eastAsia="Times New Roman" w:hAnsi="Calibri Light"/>
+        </w:rPr>
+        <w:tab/>
+      </w:r>
+      <w:r>
+        <w:rPr>
+          <w:rFonts w:ascii="Calibri Light" w:eastAsia="Times New Roman" w:hAnsi="Calibri Light"/>
+        </w:rPr>
+        <w:tab/>
+      </w:r>
+      <w:r>
+        <w:rPr>
+          <w:rFonts w:ascii="Calibri Light" w:eastAsia="Times New Roman" w:hAnsi="Calibri Light"/>
+        </w:rPr>
+        <w:tab/>
+      </w:r>
+      <m:oMath>
+        <m:r>
+          <w:rPr>
+            <w:rFonts w:ascii="Cambria Math" w:eastAsia="Times New Roman" w:hAnsi="Cambria Math"/>
+          </w:rPr>
+          <m:t xml:space="preserve">For equilibrium solution, </m:t>
+        </m:r>
+        <m:sSub>
+          <m:sSubPr>
+            <m:ctrlPr>
+              <w:rPr>
+                <w:rFonts w:ascii="Cambria Math" w:eastAsia="Times New Roman" w:hAnsi="Cambria Math"/>
+                <w:i/>
+              </w:rPr>
+            </m:ctrlPr>
+          </m:sSubPr>
+          <m:e>
+            <m:r>
+              <w:rPr>
+                <w:rFonts w:ascii="Cambria Math" w:eastAsia="Times New Roman" w:hAnsi="Cambria Math"/>
+              </w:rPr>
+              <m:t>C</m:t>
+            </m:r>
+          </m:e>
+          <m:sub>
+            <m:r>
+              <w:rPr>
+                <w:rFonts w:ascii="Cambria Math" w:eastAsia="Times New Roman" w:hAnsi="Cambria Math"/>
+              </w:rPr>
+              <m:t>p</m:t>
+            </m:r>
+          </m:sub>
+        </m:sSub>
+        <m:r>
+          <w:rPr>
+            <w:rFonts w:ascii="Cambria Math" w:eastAsia="Times New Roman" w:hAnsi="Cambria Math"/>
+          </w:rPr>
+          <m:t xml:space="preserve">=10S </m:t>
+        </m:r>
+      </m:oMath>
     </w:p>
     <w:p>
       <w:pPr>
@@ -7177,7 +7185,6 @@
             <w:rPr>
               <w:rFonts w:ascii="Cambria Math" w:eastAsia="Times New Roman" w:hAnsi="Cambria Math"/>
             </w:rPr>
-            <w:lastRenderedPageBreak/>
             <m:t>0=</m:t>
           </m:r>
           <m:sSub>
@@ -7720,8 +7727,6 @@
             </w:rPr>
             <m:t xml:space="preserve">+ </m:t>
           </m:r>
-          <w:bookmarkStart w:id="0" w:name="_GoBack"/>
-          <w:bookmarkEnd w:id="0"/>
           <m:sSup>
             <m:sSupPr>
               <m:ctrlPr>
@@ -8212,157 +8217,68 @@
             </m:fPr>
             <m:num>
               <m:r>
+                <w:rPr>
+                  <w:rFonts w:ascii="Cambria Math" w:eastAsia="Times New Roman" w:hAnsi="Cambria Math"/>
+                </w:rPr>
+                <m:t>(0.21-9.5S)</m:t>
+              </m:r>
+              <m:r>
                 <m:rPr>
                   <m:sty m:val="p"/>
                 </m:rPr>
                 <w:rPr>
                   <w:rFonts w:ascii="Cambria Math" w:eastAsia="Times New Roman" w:hAnsi="Cambria Math" w:cs="Cambria Math"/>
                 </w:rPr>
-                <m:t>4</m:t>
-              </m:r>
-              <m:d>
-                <m:dPr>
-                  <m:ctrlPr>
-                    <w:rPr>
-                      <w:rFonts w:ascii="Cambria Math" w:eastAsia="Times New Roman" w:hAnsi="Cambria Math"/>
-                      <w:i/>
-                    </w:rPr>
-                  </m:ctrlPr>
-                </m:dPr>
+                <m:t>±</m:t>
+              </m:r>
+              <m:rad>
+                <m:radPr>
+                  <m:degHide m:val="1"/>
+                  <m:ctrlPr>
+                    <w:rPr>
+                      <w:rFonts w:ascii="Cambria Math" w:eastAsia="Times New Roman" w:hAnsi="Cambria Math"/>
+                    </w:rPr>
+                  </m:ctrlPr>
+                </m:radPr>
+                <m:deg/>
                 <m:e>
-                  <m:r>
-                    <w:rPr>
-                      <w:rFonts w:ascii="Cambria Math" w:eastAsia="Times New Roman" w:hAnsi="Cambria Math"/>
-                    </w:rPr>
-                    <m:t>0.2-</m:t>
-                  </m:r>
-                  <m:sSub>
-                    <m:sSubPr>
+                  <m:sSup>
+                    <m:sSupPr>
                       <m:ctrlPr>
                         <w:rPr>
                           <w:rFonts w:ascii="Cambria Math" w:eastAsia="Times New Roman" w:hAnsi="Cambria Math"/>
-                          <w:i/>
                         </w:rPr>
                       </m:ctrlPr>
-                    </m:sSubPr>
+                    </m:sSupPr>
                     <m:e>
                       <m:r>
                         <w:rPr>
                           <w:rFonts w:ascii="Cambria Math" w:eastAsia="Times New Roman" w:hAnsi="Cambria Math"/>
                         </w:rPr>
-                        <m:t>C</m:t>
+                        <m:t>(9.5S-0.21)</m:t>
                       </m:r>
                     </m:e>
-                    <m:sub>
+                    <m:sup>
                       <m:r>
+                        <m:rPr>
+                          <m:sty m:val="p"/>
+                        </m:rPr>
                         <w:rPr>
-                          <w:rFonts w:ascii="Cambria Math" w:eastAsia="Times New Roman" w:hAnsi="Cambria Math"/>
+                          <w:rFonts w:ascii="Cambria Math" w:eastAsia="Times New Roman" w:hAnsi="Cambria Math" w:cs="Cambria Math"/>
                         </w:rPr>
-                        <m:t>p</m:t>
+                        <m:t>2</m:t>
                       </m:r>
-                    </m:sub>
-                  </m:sSub>
-                </m:e>
-              </m:d>
-              <m:r>
-                <w:rPr>
-                  <w:rFonts w:ascii="Cambria Math" w:eastAsia="Times New Roman" w:hAnsi="Cambria Math"/>
-                </w:rPr>
-                <m:t>0.05</m:t>
-              </m:r>
-              <m:sSub>
-                <m:sSubPr>
-                  <m:ctrlPr>
-                    <w:rPr>
-                      <w:rFonts w:ascii="Cambria Math" w:eastAsia="Times New Roman" w:hAnsi="Cambria Math"/>
-                      <w:i/>
-                    </w:rPr>
-                  </m:ctrlPr>
-                </m:sSubPr>
-                <m:e>
-                  <m:r>
-                    <w:rPr>
-                      <w:rFonts w:ascii="Cambria Math" w:eastAsia="Times New Roman" w:hAnsi="Cambria Math"/>
-                    </w:rPr>
-                    <m:t>C</m:t>
-                  </m:r>
-                </m:e>
-                <m:sub>
-                  <m:r>
-                    <w:rPr>
-                      <w:rFonts w:ascii="Cambria Math" w:eastAsia="Times New Roman" w:hAnsi="Cambria Math"/>
-                    </w:rPr>
-                    <m:t>p</m:t>
-                  </m:r>
-                </m:sub>
-              </m:sSub>
-            </m:num>
-            <m:den>
-              <m:r>
-                <m:rPr>
-                  <m:sty m:val="p"/>
-                </m:rPr>
-                <w:rPr>
-                  <w:rFonts w:ascii="Cambria Math" w:eastAsia="Times New Roman" w:hAnsi="Cambria Math" w:cs="Cambria Math"/>
-                </w:rPr>
-                <m:t>2</m:t>
-              </m:r>
-              <m:d>
-                <m:dPr>
-                  <m:ctrlPr>
-                    <w:rPr>
-                      <w:rFonts w:ascii="Cambria Math" w:eastAsia="Times New Roman" w:hAnsi="Cambria Math"/>
-                      <w:i/>
-                    </w:rPr>
-                  </m:ctrlPr>
-                </m:dPr>
-                <m:e>
-                  <m:r>
-                    <w:rPr>
-                      <w:rFonts w:ascii="Cambria Math" w:eastAsia="Times New Roman" w:hAnsi="Cambria Math"/>
-                    </w:rPr>
-                    <m:t>0.2-</m:t>
-                  </m:r>
-                  <m:sSub>
-                    <m:sSubPr>
-                      <m:ctrlPr>
-                        <w:rPr>
-                          <w:rFonts w:ascii="Cambria Math" w:eastAsia="Times New Roman" w:hAnsi="Cambria Math"/>
-                          <w:i/>
-                        </w:rPr>
-                      </m:ctrlPr>
-                    </m:sSubPr>
-                    <m:e>
-                      <m:r>
-                        <w:rPr>
-                          <w:rFonts w:ascii="Cambria Math" w:eastAsia="Times New Roman" w:hAnsi="Cambria Math"/>
-                        </w:rPr>
-                        <m:t>C</m:t>
-                      </m:r>
-                    </m:e>
-                    <m:sub>
-                      <m:r>
-                        <w:rPr>
-                          <w:rFonts w:ascii="Cambria Math" w:eastAsia="Times New Roman" w:hAnsi="Cambria Math"/>
-                        </w:rPr>
-                        <m:t>p</m:t>
-                      </m:r>
-                    </m:sub>
-                  </m:sSub>
-                </m:e>
-              </m:d>
-              <m:d>
-                <m:dPr>
-                  <m:begChr m:val="["/>
-                  <m:endChr m:val="]"/>
-                  <m:ctrlPr>
-                    <w:rPr>
-                      <w:rFonts w:ascii="Cambria Math" w:eastAsia="Times New Roman" w:hAnsi="Cambria Math"/>
-                      <w:i/>
-                    </w:rPr>
-                  </m:ctrlPr>
-                </m:dPr>
-                <m:e>
+                    </m:sup>
+                  </m:sSup>
+                  <m:r>
+                    <m:rPr>
+                      <m:sty m:val="p"/>
+                    </m:rPr>
+                    <w:rPr>
+                      <w:rFonts w:ascii="Cambria Math" w:eastAsia="Times New Roman" w:hAnsi="Cambria Math" w:cs="Cambria Math"/>
+                    </w:rPr>
+                    <m:t>-2</m:t>
+                  </m:r>
                   <m:d>
                     <m:dPr>
                       <m:ctrlPr>
@@ -8377,213 +8293,214 @@
                         <w:rPr>
                           <w:rFonts w:ascii="Cambria Math" w:eastAsia="Times New Roman" w:hAnsi="Cambria Math"/>
                         </w:rPr>
-                        <m:t>0.95</m:t>
-                      </m:r>
-                      <m:sSub>
-                        <m:sSubPr>
-                          <m:ctrlPr>
-                            <w:rPr>
-                              <w:rFonts w:ascii="Cambria Math" w:eastAsia="Times New Roman" w:hAnsi="Cambria Math"/>
-                              <w:i/>
-                            </w:rPr>
-                          </m:ctrlPr>
-                        </m:sSubPr>
-                        <m:e>
-                          <m:r>
-                            <w:rPr>
-                              <w:rFonts w:ascii="Cambria Math" w:eastAsia="Times New Roman" w:hAnsi="Cambria Math"/>
-                            </w:rPr>
-                            <m:t>C</m:t>
-                          </m:r>
-                        </m:e>
-                        <m:sub>
-                          <m:r>
-                            <w:rPr>
-                              <w:rFonts w:ascii="Cambria Math" w:eastAsia="Times New Roman" w:hAnsi="Cambria Math"/>
-                            </w:rPr>
-                            <m:t>p</m:t>
-                          </m:r>
-                        </m:sub>
-                      </m:sSub>
-                      <m:r>
-                        <w:rPr>
-                          <w:rFonts w:ascii="Cambria Math" w:eastAsia="Times New Roman" w:hAnsi="Cambria Math"/>
-                        </w:rPr>
-                        <m:t>-0.21</m:t>
+                        <m:t>0.2-10S</m:t>
                       </m:r>
                     </m:e>
                   </m:d>
                   <m:r>
-                    <m:rPr>
-                      <m:sty m:val="p"/>
-                    </m:rPr>
-                    <w:rPr>
-                      <w:rFonts w:ascii="Cambria Math" w:eastAsia="Times New Roman" w:hAnsi="Cambria Math" w:cs="Cambria Math"/>
-                    </w:rPr>
-                    <m:t>+</m:t>
-                  </m:r>
-                  <m:rad>
-                    <m:radPr>
-                      <m:degHide m:val="1"/>
-                      <m:ctrlPr>
-                        <w:rPr>
-                          <w:rFonts w:ascii="Cambria Math" w:eastAsia="Times New Roman" w:hAnsi="Cambria Math"/>
-                        </w:rPr>
-                      </m:ctrlPr>
-                    </m:radPr>
-                    <m:deg/>
-                    <m:e>
-                      <m:sSup>
-                        <m:sSupPr>
-                          <m:ctrlPr>
-                            <w:rPr>
-                              <w:rFonts w:ascii="Cambria Math" w:eastAsia="Times New Roman" w:hAnsi="Cambria Math"/>
-                            </w:rPr>
-                          </m:ctrlPr>
-                        </m:sSupPr>
-                        <m:e>
-                          <m:r>
-                            <w:rPr>
-                              <w:rFonts w:ascii="Cambria Math" w:eastAsia="Times New Roman" w:hAnsi="Cambria Math"/>
-                            </w:rPr>
-                            <m:t>(0.95</m:t>
-                          </m:r>
-                          <m:sSub>
-                            <m:sSubPr>
-                              <m:ctrlPr>
-                                <w:rPr>
-                                  <w:rFonts w:ascii="Cambria Math" w:eastAsia="Times New Roman" w:hAnsi="Cambria Math"/>
-                                  <w:i/>
-                                </w:rPr>
-                              </m:ctrlPr>
-                            </m:sSubPr>
-                            <m:e>
-                              <m:r>
-                                <w:rPr>
-                                  <w:rFonts w:ascii="Cambria Math" w:eastAsia="Times New Roman" w:hAnsi="Cambria Math"/>
-                                </w:rPr>
-                                <m:t>C</m:t>
-                              </m:r>
-                            </m:e>
-                            <m:sub>
-                              <m:r>
-                                <w:rPr>
-                                  <w:rFonts w:ascii="Cambria Math" w:eastAsia="Times New Roman" w:hAnsi="Cambria Math"/>
-                                </w:rPr>
-                                <m:t>p</m:t>
-                              </m:r>
-                            </m:sub>
-                          </m:sSub>
-                          <m:r>
-                            <w:rPr>
-                              <w:rFonts w:ascii="Cambria Math" w:eastAsia="Times New Roman" w:hAnsi="Cambria Math"/>
-                            </w:rPr>
-                            <m:t>-0.21)</m:t>
-                          </m:r>
-                        </m:e>
-                        <m:sup>
-                          <m:r>
-                            <m:rPr>
-                              <m:sty m:val="p"/>
-                            </m:rPr>
-                            <w:rPr>
-                              <w:rFonts w:ascii="Cambria Math" w:eastAsia="Times New Roman" w:hAnsi="Cambria Math" w:cs="Cambria Math"/>
-                            </w:rPr>
-                            <m:t>2</m:t>
-                          </m:r>
-                        </m:sup>
-                      </m:sSup>
-                      <m:r>
-                        <m:rPr>
-                          <m:sty m:val="p"/>
-                        </m:rPr>
-                        <w:rPr>
-                          <w:rFonts w:ascii="Cambria Math" w:eastAsia="Times New Roman" w:hAnsi="Cambria Math" w:cs="Cambria Math"/>
-                        </w:rPr>
-                        <m:t>-4</m:t>
-                      </m:r>
-                      <m:d>
-                        <m:dPr>
-                          <m:ctrlPr>
-                            <w:rPr>
-                              <w:rFonts w:ascii="Cambria Math" w:eastAsia="Times New Roman" w:hAnsi="Cambria Math"/>
-                              <w:i/>
-                            </w:rPr>
-                          </m:ctrlPr>
-                        </m:dPr>
-                        <m:e>
-                          <m:r>
-                            <w:rPr>
-                              <w:rFonts w:ascii="Cambria Math" w:eastAsia="Times New Roman" w:hAnsi="Cambria Math"/>
-                            </w:rPr>
-                            <m:t>0.2-</m:t>
-                          </m:r>
-                          <m:sSub>
-                            <m:sSubPr>
-                              <m:ctrlPr>
-                                <w:rPr>
-                                  <w:rFonts w:ascii="Cambria Math" w:eastAsia="Times New Roman" w:hAnsi="Cambria Math"/>
-                                  <w:i/>
-                                </w:rPr>
-                              </m:ctrlPr>
-                            </m:sSubPr>
-                            <m:e>
-                              <m:r>
-                                <w:rPr>
-                                  <w:rFonts w:ascii="Cambria Math" w:eastAsia="Times New Roman" w:hAnsi="Cambria Math"/>
-                                </w:rPr>
-                                <m:t>C</m:t>
-                              </m:r>
-                            </m:e>
-                            <m:sub>
-                              <m:r>
-                                <w:rPr>
-                                  <w:rFonts w:ascii="Cambria Math" w:eastAsia="Times New Roman" w:hAnsi="Cambria Math"/>
-                                </w:rPr>
-                                <m:t>p</m:t>
-                              </m:r>
-                            </m:sub>
-                          </m:sSub>
-                        </m:e>
-                      </m:d>
-                      <m:r>
-                        <w:rPr>
-                          <w:rFonts w:ascii="Cambria Math" w:eastAsia="Times New Roman" w:hAnsi="Cambria Math"/>
-                        </w:rPr>
-                        <m:t>0.05</m:t>
-                      </m:r>
-                      <m:sSub>
-                        <m:sSubPr>
-                          <m:ctrlPr>
-                            <w:rPr>
-                              <w:rFonts w:ascii="Cambria Math" w:eastAsia="Times New Roman" w:hAnsi="Cambria Math"/>
-                              <w:i/>
-                            </w:rPr>
-                          </m:ctrlPr>
-                        </m:sSubPr>
-                        <m:e>
-                          <m:r>
-                            <w:rPr>
-                              <w:rFonts w:ascii="Cambria Math" w:eastAsia="Times New Roman" w:hAnsi="Cambria Math"/>
-                            </w:rPr>
-                            <m:t>C</m:t>
-                          </m:r>
-                        </m:e>
-                        <m:sub>
-                          <m:r>
-                            <w:rPr>
-                              <w:rFonts w:ascii="Cambria Math" w:eastAsia="Times New Roman" w:hAnsi="Cambria Math"/>
-                            </w:rPr>
-                            <m:t>p</m:t>
-                          </m:r>
-                        </m:sub>
-                      </m:sSub>
-                    </m:e>
-                  </m:rad>
+                    <w:rPr>
+                      <w:rFonts w:ascii="Cambria Math" w:eastAsia="Times New Roman" w:hAnsi="Cambria Math"/>
+                    </w:rPr>
+                    <m:t>S</m:t>
+                  </m:r>
+                </m:e>
+              </m:rad>
+            </m:num>
+            <m:den>
+              <m:r>
+                <w:rPr>
+                  <w:rFonts w:ascii="Cambria Math" w:eastAsia="Times New Roman" w:hAnsi="Cambria Math"/>
+                </w:rPr>
+                <m:t>0.4-20S</m:t>
+              </m:r>
+            </m:den>
+          </m:f>
+        </m:oMath>
+      </m:oMathPara>
+    </w:p>
+    <w:p>
+      <w:pPr>
+        <w:rPr>
+          <w:rFonts w:ascii="Calibri Light" w:eastAsia="Times New Roman" w:hAnsi="Calibri Light"/>
+        </w:rPr>
+      </w:pPr>
+      <m:oMathPara>
+        <m:oMath>
+          <m:r>
+            <w:rPr>
+              <w:rFonts w:ascii="Cambria Math" w:eastAsia="Times New Roman" w:hAnsi="Cambria Math"/>
+            </w:rPr>
+            <m:t xml:space="preserve">for discontinutiy at S=0.02 or </m:t>
+          </m:r>
+          <m:sSub>
+            <m:sSubPr>
+              <m:ctrlPr>
+                <w:rPr>
+                  <w:rFonts w:ascii="Cambria Math" w:eastAsia="Times New Roman" w:hAnsi="Cambria Math"/>
+                  <w:i/>
+                </w:rPr>
+              </m:ctrlPr>
+            </m:sSubPr>
+            <m:e>
+              <m:r>
+                <w:rPr>
+                  <w:rFonts w:ascii="Cambria Math" w:eastAsia="Times New Roman" w:hAnsi="Cambria Math"/>
+                </w:rPr>
+                <m:t>C</m:t>
+              </m:r>
+            </m:e>
+            <m:sub>
+              <m:r>
+                <w:rPr>
+                  <w:rFonts w:ascii="Cambria Math" w:eastAsia="Times New Roman" w:hAnsi="Cambria Math"/>
+                </w:rPr>
+                <m:t>p</m:t>
+              </m:r>
+            </m:sub>
+          </m:sSub>
+          <m:r>
+            <w:rPr>
+              <w:rFonts w:ascii="Cambria Math" w:eastAsia="Times New Roman" w:hAnsi="Cambria Math"/>
+            </w:rPr>
+            <m:t>=0.2</m:t>
+          </m:r>
+        </m:oMath>
+      </m:oMathPara>
+    </w:p>
+    <w:p>
+      <w:pPr>
+        <w:rPr>
+          <w:rFonts w:ascii="Calibri Light" w:eastAsia="Times New Roman" w:hAnsi="Calibri Light"/>
+        </w:rPr>
+      </w:pPr>
+      <m:oMathPara>
+        <m:oMath>
+          <m:r>
+            <w:rPr>
+              <w:rFonts w:ascii="Cambria Math" w:eastAsia="Times New Roman" w:hAnsi="Cambria Math"/>
+            </w:rPr>
+            <m:t xml:space="preserve">0= </m:t>
+          </m:r>
+          <m:d>
+            <m:dPr>
+              <m:ctrlPr>
+                <w:rPr>
+                  <w:rFonts w:ascii="Cambria Math" w:eastAsia="Times New Roman" w:hAnsi="Cambria Math"/>
+                  <w:i/>
+                </w:rPr>
+              </m:ctrlPr>
+            </m:dPr>
+            <m:e>
+              <m:r>
+                <w:rPr>
+                  <w:rFonts w:ascii="Cambria Math" w:eastAsia="Times New Roman" w:hAnsi="Cambria Math"/>
+                </w:rPr>
+                <m:t>0.2-0.2</m:t>
+              </m:r>
+            </m:e>
+          </m:d>
+          <m:sSup>
+            <m:sSupPr>
+              <m:ctrlPr>
+                <w:rPr>
+                  <w:rFonts w:ascii="Cambria Math" w:eastAsia="Times New Roman" w:hAnsi="Cambria Math"/>
+                  <w:i/>
+                </w:rPr>
+              </m:ctrlPr>
+            </m:sSupPr>
+            <m:e>
+              <m:sSup>
+                <m:sSupPr>
+                  <m:ctrlPr>
+                    <w:rPr>
+                      <w:rFonts w:ascii="Cambria Math" w:eastAsia="Times New Roman" w:hAnsi="Cambria Math"/>
+                      <w:i/>
+                    </w:rPr>
+                  </m:ctrlPr>
+                </m:sSupPr>
+                <m:e>
+                  <m:r>
+                    <w:rPr>
+                      <w:rFonts w:ascii="Cambria Math" w:eastAsia="Times New Roman" w:hAnsi="Cambria Math"/>
+                    </w:rPr>
+                    <m:t>R</m:t>
+                  </m:r>
+                </m:e>
+                <m:sup>
+                  <m:r>
+                    <w:rPr>
+                      <w:rFonts w:ascii="Cambria Math" w:eastAsia="Times New Roman" w:hAnsi="Cambria Math"/>
+                    </w:rPr>
+                    <m:t>P</m:t>
+                  </m:r>
+                </m:sup>
+              </m:sSup>
+            </m:e>
+            <m:sup>
+              <m:r>
+                <w:rPr>
+                  <w:rFonts w:ascii="Cambria Math" w:eastAsia="Times New Roman" w:hAnsi="Cambria Math"/>
+                </w:rPr>
+                <m:t>2</m:t>
+              </m:r>
+            </m:sup>
+          </m:sSup>
+          <m:r>
+            <w:rPr>
+              <w:rFonts w:ascii="Cambria Math" w:eastAsia="Times New Roman" w:hAnsi="Cambria Math"/>
+            </w:rPr>
+            <m:t xml:space="preserve">+ </m:t>
+          </m:r>
+          <m:sSup>
+            <m:sSupPr>
+              <m:ctrlPr>
+                <w:rPr>
+                  <w:rFonts w:ascii="Cambria Math" w:eastAsia="Times New Roman" w:hAnsi="Cambria Math"/>
+                  <w:i/>
+                </w:rPr>
+              </m:ctrlPr>
+            </m:sSupPr>
+            <m:e>
+              <m:d>
+                <m:dPr>
+                  <m:ctrlPr>
+                    <w:rPr>
+                      <w:rFonts w:ascii="Cambria Math" w:eastAsia="Times New Roman" w:hAnsi="Cambria Math"/>
+                      <w:i/>
+                    </w:rPr>
+                  </m:ctrlPr>
+                </m:dPr>
+                <m:e>
+                  <m:r>
+                    <w:rPr>
+                      <w:rFonts w:ascii="Cambria Math" w:eastAsia="Times New Roman" w:hAnsi="Cambria Math"/>
+                    </w:rPr>
+                    <m:t>0.95×0.2-0.21</m:t>
+                  </m:r>
                 </m:e>
               </m:d>
-            </m:den>
-          </m:f>
+              <m:r>
+                <w:rPr>
+                  <w:rFonts w:ascii="Cambria Math" w:eastAsia="Times New Roman" w:hAnsi="Cambria Math"/>
+                </w:rPr>
+                <m:t>R</m:t>
+              </m:r>
+            </m:e>
+            <m:sup>
+              <m:r>
+                <w:rPr>
+                  <w:rFonts w:ascii="Cambria Math" w:eastAsia="Times New Roman" w:hAnsi="Cambria Math"/>
+                </w:rPr>
+                <m:t>P</m:t>
+              </m:r>
+            </m:sup>
+          </m:sSup>
+          <m:r>
+            <w:rPr>
+              <w:rFonts w:ascii="Cambria Math" w:eastAsia="Times New Roman" w:hAnsi="Cambria Math"/>
+            </w:rPr>
+            <m:t>+0.05×0.2</m:t>
+          </m:r>
         </m:oMath>
       </m:oMathPara>
     </w:p>
@@ -8609,7 +8526,7 @@
                 <w:rPr>
                   <w:rFonts w:ascii="Cambria Math" w:eastAsia="Times New Roman" w:hAnsi="Cambria Math"/>
                 </w:rPr>
-                <m:t>R</m:t>
+                <m:t>-0.02R</m:t>
               </m:r>
             </m:e>
             <m:sup>
@@ -8622,221 +8539,11 @@
             </m:sup>
           </m:sSup>
           <m:r>
-            <m:rPr>
-              <m:sty m:val="p"/>
-            </m:rPr>
             <w:rPr>
-              <w:rFonts w:ascii="Cambria Math" w:eastAsia="Times New Roman" w:hAnsi="Cambria Math" w:cs="Cambria Math"/>
+              <w:rFonts w:ascii="Cambria Math" w:eastAsia="Times New Roman" w:hAnsi="Cambria Math"/>
             </w:rPr>
-            <m:t>=</m:t>
+            <m:t>+0.01=0</m:t>
           </m:r>
-          <m:f>
-            <m:fPr>
-              <m:ctrlPr>
-                <w:rPr>
-                  <w:rFonts w:ascii="Cambria Math" w:eastAsia="Times New Roman" w:hAnsi="Cambria Math"/>
-                </w:rPr>
-              </m:ctrlPr>
-            </m:fPr>
-            <m:num>
-              <m:r>
-                <w:rPr>
-                  <w:rFonts w:ascii="Cambria Math" w:eastAsia="Times New Roman" w:hAnsi="Cambria Math"/>
-                </w:rPr>
-                <m:t>0.1</m:t>
-              </m:r>
-              <m:sSub>
-                <m:sSubPr>
-                  <m:ctrlPr>
-                    <w:rPr>
-                      <w:rFonts w:ascii="Cambria Math" w:eastAsia="Times New Roman" w:hAnsi="Cambria Math"/>
-                      <w:i/>
-                    </w:rPr>
-                  </m:ctrlPr>
-                </m:sSubPr>
-                <m:e>
-                  <m:r>
-                    <w:rPr>
-                      <w:rFonts w:ascii="Cambria Math" w:eastAsia="Times New Roman" w:hAnsi="Cambria Math"/>
-                    </w:rPr>
-                    <m:t>C</m:t>
-                  </m:r>
-                </m:e>
-                <m:sub>
-                  <m:r>
-                    <w:rPr>
-                      <w:rFonts w:ascii="Cambria Math" w:eastAsia="Times New Roman" w:hAnsi="Cambria Math"/>
-                    </w:rPr>
-                    <m:t>p</m:t>
-                  </m:r>
-                </m:sub>
-              </m:sSub>
-            </m:num>
-            <m:den>
-              <m:d>
-                <m:dPr>
-                  <m:ctrlPr>
-                    <w:rPr>
-                      <w:rFonts w:ascii="Cambria Math" w:eastAsia="Times New Roman" w:hAnsi="Cambria Math"/>
-                      <w:i/>
-                    </w:rPr>
-                  </m:ctrlPr>
-                </m:dPr>
-                <m:e>
-                  <m:r>
-                    <w:rPr>
-                      <w:rFonts w:ascii="Cambria Math" w:eastAsia="Times New Roman" w:hAnsi="Cambria Math"/>
-                    </w:rPr>
-                    <m:t>0.95</m:t>
-                  </m:r>
-                  <m:sSub>
-                    <m:sSubPr>
-                      <m:ctrlPr>
-                        <w:rPr>
-                          <w:rFonts w:ascii="Cambria Math" w:eastAsia="Times New Roman" w:hAnsi="Cambria Math"/>
-                          <w:i/>
-                        </w:rPr>
-                      </m:ctrlPr>
-                    </m:sSubPr>
-                    <m:e>
-                      <m:r>
-                        <w:rPr>
-                          <w:rFonts w:ascii="Cambria Math" w:eastAsia="Times New Roman" w:hAnsi="Cambria Math"/>
-                        </w:rPr>
-                        <m:t>C</m:t>
-                      </m:r>
-                    </m:e>
-                    <m:sub>
-                      <m:r>
-                        <w:rPr>
-                          <w:rFonts w:ascii="Cambria Math" w:eastAsia="Times New Roman" w:hAnsi="Cambria Math"/>
-                        </w:rPr>
-                        <m:t>p</m:t>
-                      </m:r>
-                    </m:sub>
-                  </m:sSub>
-                  <m:r>
-                    <w:rPr>
-                      <w:rFonts w:ascii="Cambria Math" w:eastAsia="Times New Roman" w:hAnsi="Cambria Math"/>
-                    </w:rPr>
-                    <m:t>-0.21</m:t>
-                  </m:r>
-                </m:e>
-              </m:d>
-              <m:r>
-                <m:rPr>
-                  <m:sty m:val="p"/>
-                </m:rPr>
-                <w:rPr>
-                  <w:rFonts w:ascii="Cambria Math" w:eastAsia="Times New Roman" w:hAnsi="Cambria Math" w:cs="Cambria Math"/>
-                </w:rPr>
-                <m:t>+</m:t>
-              </m:r>
-              <m:rad>
-                <m:radPr>
-                  <m:degHide m:val="1"/>
-                  <m:ctrlPr>
-                    <w:rPr>
-                      <w:rFonts w:ascii="Cambria Math" w:eastAsia="Times New Roman" w:hAnsi="Cambria Math"/>
-                    </w:rPr>
-                  </m:ctrlPr>
-                </m:radPr>
-                <m:deg/>
-                <m:e>
-                  <m:r>
-                    <w:rPr>
-                      <w:rFonts w:ascii="Cambria Math" w:eastAsia="Times New Roman" w:hAnsi="Cambria Math"/>
-                    </w:rPr>
-                    <m:t>1.1025</m:t>
-                  </m:r>
-                  <m:sSup>
-                    <m:sSupPr>
-                      <m:ctrlPr>
-                        <w:rPr>
-                          <w:rFonts w:ascii="Cambria Math" w:eastAsia="Times New Roman" w:hAnsi="Cambria Math"/>
-                          <w:i/>
-                        </w:rPr>
-                      </m:ctrlPr>
-                    </m:sSupPr>
-                    <m:e>
-                      <m:sSub>
-                        <m:sSubPr>
-                          <m:ctrlPr>
-                            <w:rPr>
-                              <w:rFonts w:ascii="Cambria Math" w:eastAsia="Times New Roman" w:hAnsi="Cambria Math"/>
-                              <w:i/>
-                            </w:rPr>
-                          </m:ctrlPr>
-                        </m:sSubPr>
-                        <m:e>
-                          <m:r>
-                            <w:rPr>
-                              <w:rFonts w:ascii="Cambria Math" w:eastAsia="Times New Roman" w:hAnsi="Cambria Math"/>
-                            </w:rPr>
-                            <m:t>C</m:t>
-                          </m:r>
-                        </m:e>
-                        <m:sub>
-                          <m:r>
-                            <w:rPr>
-                              <w:rFonts w:ascii="Cambria Math" w:eastAsia="Times New Roman" w:hAnsi="Cambria Math"/>
-                            </w:rPr>
-                            <m:t>p</m:t>
-                          </m:r>
-                        </m:sub>
-                      </m:sSub>
-                    </m:e>
-                    <m:sup>
-                      <m:r>
-                        <w:rPr>
-                          <w:rFonts w:ascii="Cambria Math" w:eastAsia="Times New Roman" w:hAnsi="Cambria Math"/>
-                        </w:rPr>
-                        <m:t>2</m:t>
-                      </m:r>
-                    </m:sup>
-                  </m:sSup>
-                  <m:r>
-                    <w:rPr>
-                      <w:rFonts w:ascii="Cambria Math" w:eastAsia="Times New Roman" w:hAnsi="Cambria Math"/>
-                    </w:rPr>
-                    <m:t>-0.4390</m:t>
-                  </m:r>
-                  <m:sSub>
-                    <m:sSubPr>
-                      <m:ctrlPr>
-                        <w:rPr>
-                          <w:rFonts w:ascii="Cambria Math" w:eastAsia="Times New Roman" w:hAnsi="Cambria Math"/>
-                          <w:i/>
-                        </w:rPr>
-                      </m:ctrlPr>
-                    </m:sSubPr>
-                    <m:e>
-                      <m:r>
-                        <w:rPr>
-                          <w:rFonts w:ascii="Cambria Math" w:eastAsia="Times New Roman" w:hAnsi="Cambria Math"/>
-                        </w:rPr>
-                        <m:t>C</m:t>
-                      </m:r>
-                    </m:e>
-                    <m:sub>
-                      <m:r>
-                        <w:rPr>
-                          <w:rFonts w:ascii="Cambria Math" w:eastAsia="Times New Roman" w:hAnsi="Cambria Math"/>
-                        </w:rPr>
-                        <m:t>p</m:t>
-                      </m:r>
-                    </m:sub>
-                  </m:sSub>
-                  <m:r>
-                    <w:rPr>
-                      <w:rFonts w:ascii="Cambria Math" w:eastAsia="Times New Roman" w:hAnsi="Cambria Math"/>
-                    </w:rPr>
-                    <m:t>+0.0441</m:t>
-                  </m:r>
-                </m:e>
-              </m:rad>
-            </m:den>
-          </m:f>
         </m:oMath>
       </m:oMathPara>
     </w:p>
@@ -8875,248 +8582,37 @@
             </m:sup>
           </m:sSup>
           <m:r>
-            <m:rPr>
-              <m:sty m:val="p"/>
-            </m:rPr>
             <w:rPr>
-              <w:rFonts w:ascii="Cambria Math" w:eastAsia="Times New Roman" w:hAnsi="Cambria Math" w:cs="Cambria Math"/>
+              <w:rFonts w:ascii="Cambria Math" w:eastAsia="Times New Roman" w:hAnsi="Cambria Math"/>
             </w:rPr>
-            <m:t>=</m:t>
+            <m:t>=0.5</m:t>
           </m:r>
-          <m:f>
-            <m:fPr>
-              <m:ctrlPr>
-                <w:rPr>
-                  <w:rFonts w:ascii="Cambria Math" w:eastAsia="Times New Roman" w:hAnsi="Cambria Math"/>
-                </w:rPr>
-              </m:ctrlPr>
-            </m:fPr>
-            <m:num>
-              <m:r>
-                <w:rPr>
-                  <w:rFonts w:ascii="Cambria Math" w:eastAsia="Times New Roman" w:hAnsi="Cambria Math"/>
-                </w:rPr>
-                <m:t>0.1</m:t>
-              </m:r>
-              <m:sSub>
-                <m:sSubPr>
-                  <m:ctrlPr>
-                    <w:rPr>
-                      <w:rFonts w:ascii="Cambria Math" w:eastAsia="Times New Roman" w:hAnsi="Cambria Math"/>
-                      <w:i/>
-                    </w:rPr>
-                  </m:ctrlPr>
-                </m:sSubPr>
-                <m:e>
-                  <m:r>
-                    <w:rPr>
-                      <w:rFonts w:ascii="Cambria Math" w:eastAsia="Times New Roman" w:hAnsi="Cambria Math"/>
-                    </w:rPr>
-                    <m:t>C</m:t>
-                  </m:r>
-                </m:e>
-                <m:sub>
-                  <m:r>
-                    <w:rPr>
-                      <w:rFonts w:ascii="Cambria Math" w:eastAsia="Times New Roman" w:hAnsi="Cambria Math"/>
-                    </w:rPr>
-                    <m:t>p</m:t>
-                  </m:r>
-                </m:sub>
-              </m:sSub>
-            </m:num>
-            <m:den>
-              <m:d>
-                <m:dPr>
-                  <m:ctrlPr>
-                    <w:rPr>
-                      <w:rFonts w:ascii="Cambria Math" w:eastAsia="Times New Roman" w:hAnsi="Cambria Math"/>
-                      <w:i/>
-                    </w:rPr>
-                  </m:ctrlPr>
-                </m:dPr>
-                <m:e>
-                  <m:r>
-                    <w:rPr>
-                      <w:rFonts w:ascii="Cambria Math" w:eastAsia="Times New Roman" w:hAnsi="Cambria Math"/>
-                    </w:rPr>
-                    <m:t>0.95</m:t>
-                  </m:r>
-                  <m:sSub>
-                    <m:sSubPr>
-                      <m:ctrlPr>
-                        <w:rPr>
-                          <w:rFonts w:ascii="Cambria Math" w:eastAsia="Times New Roman" w:hAnsi="Cambria Math"/>
-                          <w:i/>
-                        </w:rPr>
-                      </m:ctrlPr>
-                    </m:sSubPr>
-                    <m:e>
-                      <m:r>
-                        <w:rPr>
-                          <w:rFonts w:ascii="Cambria Math" w:eastAsia="Times New Roman" w:hAnsi="Cambria Math"/>
-                        </w:rPr>
-                        <m:t>C</m:t>
-                      </m:r>
-                    </m:e>
-                    <m:sub>
-                      <m:r>
-                        <w:rPr>
-                          <w:rFonts w:ascii="Cambria Math" w:eastAsia="Times New Roman" w:hAnsi="Cambria Math"/>
-                        </w:rPr>
-                        <m:t>p</m:t>
-                      </m:r>
-                    </m:sub>
-                  </m:sSub>
-                  <m:r>
-                    <w:rPr>
-                      <w:rFonts w:ascii="Cambria Math" w:eastAsia="Times New Roman" w:hAnsi="Cambria Math"/>
-                    </w:rPr>
-                    <m:t>-0.21</m:t>
-                  </m:r>
-                </m:e>
-              </m:d>
-              <m:r>
-                <m:rPr>
-                  <m:sty m:val="p"/>
-                </m:rPr>
-                <w:rPr>
-                  <w:rFonts w:ascii="Cambria Math" w:eastAsia="Times New Roman" w:hAnsi="Cambria Math" w:cs="Cambria Math"/>
-                </w:rPr>
-                <m:t>+</m:t>
-              </m:r>
-              <m:rad>
-                <m:radPr>
-                  <m:degHide m:val="1"/>
-                  <m:ctrlPr>
-                    <w:rPr>
-                      <w:rFonts w:ascii="Cambria Math" w:eastAsia="Times New Roman" w:hAnsi="Cambria Math"/>
-                    </w:rPr>
-                  </m:ctrlPr>
-                </m:radPr>
-                <m:deg/>
-                <m:e>
-                  <m:r>
-                    <w:rPr>
-                      <w:rFonts w:ascii="Cambria Math" w:eastAsia="Times New Roman" w:hAnsi="Cambria Math"/>
-                    </w:rPr>
-                    <m:t>1.1025</m:t>
-                  </m:r>
-                  <m:sSup>
-                    <m:sSupPr>
-                      <m:ctrlPr>
-                        <w:rPr>
-                          <w:rFonts w:ascii="Cambria Math" w:eastAsia="Times New Roman" w:hAnsi="Cambria Math"/>
-                          <w:i/>
-                        </w:rPr>
-                      </m:ctrlPr>
-                    </m:sSupPr>
-                    <m:e>
-                      <m:sSub>
-                        <m:sSubPr>
-                          <m:ctrlPr>
-                            <w:rPr>
-                              <w:rFonts w:ascii="Cambria Math" w:eastAsia="Times New Roman" w:hAnsi="Cambria Math"/>
-                              <w:i/>
-                            </w:rPr>
-                          </m:ctrlPr>
-                        </m:sSubPr>
-                        <m:e>
-                          <m:r>
-                            <w:rPr>
-                              <w:rFonts w:ascii="Cambria Math" w:eastAsia="Times New Roman" w:hAnsi="Cambria Math"/>
-                            </w:rPr>
-                            <m:t>C</m:t>
-                          </m:r>
-                        </m:e>
-                        <m:sub>
-                          <m:r>
-                            <w:rPr>
-                              <w:rFonts w:ascii="Cambria Math" w:eastAsia="Times New Roman" w:hAnsi="Cambria Math"/>
-                            </w:rPr>
-                            <m:t>p</m:t>
-                          </m:r>
-                        </m:sub>
-                      </m:sSub>
-                    </m:e>
-                    <m:sup>
-                      <m:r>
-                        <w:rPr>
-                          <w:rFonts w:ascii="Cambria Math" w:eastAsia="Times New Roman" w:hAnsi="Cambria Math"/>
-                        </w:rPr>
-                        <m:t>2</m:t>
-                      </m:r>
-                    </m:sup>
-                  </m:sSup>
-                  <m:r>
-                    <w:rPr>
-                      <w:rFonts w:ascii="Cambria Math" w:eastAsia="Times New Roman" w:hAnsi="Cambria Math"/>
-                    </w:rPr>
-                    <m:t>-0.4390</m:t>
-                  </m:r>
-                  <m:sSub>
-                    <m:sSubPr>
-                      <m:ctrlPr>
-                        <w:rPr>
-                          <w:rFonts w:ascii="Cambria Math" w:eastAsia="Times New Roman" w:hAnsi="Cambria Math"/>
-                          <w:i/>
-                        </w:rPr>
-                      </m:ctrlPr>
-                    </m:sSubPr>
-                    <m:e>
-                      <m:r>
-                        <w:rPr>
-                          <w:rFonts w:ascii="Cambria Math" w:eastAsia="Times New Roman" w:hAnsi="Cambria Math"/>
-                        </w:rPr>
-                        <m:t>C</m:t>
-                      </m:r>
-                    </m:e>
-                    <m:sub>
-                      <m:r>
-                        <w:rPr>
-                          <w:rFonts w:ascii="Cambria Math" w:eastAsia="Times New Roman" w:hAnsi="Cambria Math"/>
-                        </w:rPr>
-                        <m:t>p</m:t>
-                      </m:r>
-                    </m:sub>
-                  </m:sSub>
-                  <m:r>
-                    <w:rPr>
-                      <w:rFonts w:ascii="Cambria Math" w:eastAsia="Times New Roman" w:hAnsi="Cambria Math"/>
-                    </w:rPr>
-                    <m:t>+0.0441</m:t>
-                  </m:r>
-                </m:e>
-              </m:rad>
-            </m:den>
-          </m:f>
         </m:oMath>
       </m:oMathPara>
     </w:p>
     <w:p>
       <w:pPr>
-        <w:rPr>
-          <w:rFonts w:ascii="Calibri Light" w:eastAsia="Times New Roman" w:hAnsi="Calibri Light"/>
+        <w:pStyle w:val="Heading2"/>
+        <w:rPr>
+          <w:noProof/>
         </w:rPr>
       </w:pPr>
     </w:p>
     <w:p>
       <w:pPr>
-        <w:rPr>
-          <w:rFonts w:ascii="Calibri Light" w:eastAsia="Times New Roman" w:hAnsi="Calibri Light"/>
-        </w:rPr>
+        <w:pStyle w:val="Heading2"/>
       </w:pPr>
-    </w:p>
-    <w:p>
+      <w:bookmarkStart w:id="0" w:name="_GoBack"/>
+      <w:bookmarkEnd w:id="0"/>
       <w:r>
         <w:rPr>
           <w:noProof/>
         </w:rPr>
         <w:drawing>
-          <wp:inline distT="0" distB="0" distL="0" distR="0" wp14:anchorId="04489C89" wp14:editId="3A9ED5D1">
-            <wp:extent cx="4000500" cy="2847975"/>
-            <wp:effectExtent l="0" t="0" r="0" b="9525"/>
-            <wp:docPr id="1" name="Picture 1"/>
+          <wp:inline distT="0" distB="0" distL="0" distR="0">
+            <wp:extent cx="5113020" cy="4298950"/>
+            <wp:effectExtent l="0" t="0" r="0" b="6350"/>
+            <wp:docPr id="2" name="Picture 2"/>
             <wp:cNvGraphicFramePr>
               <a:graphicFrameLocks xmlns:a="http://schemas.openxmlformats.org/drawingml/2006/main" noChangeAspect="1"/>
             </wp:cNvGraphicFramePr>
@@ -9124,23 +8620,36 @@
               <a:graphicData uri="http://schemas.openxmlformats.org/drawingml/2006/picture">
                 <pic:pic xmlns:pic="http://schemas.openxmlformats.org/drawingml/2006/picture">
                   <pic:nvPicPr>
-                    <pic:cNvPr id="1" name=""/>
+                    <pic:cNvPr id="2" name="analytic.jpg"/>
                     <pic:cNvPicPr/>
                   </pic:nvPicPr>
-                  <pic:blipFill>
-                    <a:blip r:embed="rId9"/>
-                    <a:stretch>
-                      <a:fillRect/>
-                    </a:stretch>
+                  <pic:blipFill rotWithShape="1">
+                    <a:blip r:embed="rId8">
+                      <a:extLst>
+                        <a:ext uri="{28A0092B-C50C-407E-A947-70E740481C1C}">
+                          <a14:useLocalDpi xmlns:a14="http://schemas.microsoft.com/office/drawing/2010/main" val="0"/>
+                        </a:ext>
+                      </a:extLst>
+                    </a:blip>
+                    <a:srcRect l="4255" r="6537"/>
+                    <a:stretch/>
                   </pic:blipFill>
-                  <pic:spPr>
+                  <pic:spPr bwMode="auto">
                     <a:xfrm>
                       <a:off x="0" y="0"/>
-                      <a:ext cx="4000500" cy="2847975"/>
+                      <a:ext cx="5113020" cy="4298950"/>
                     </a:xfrm>
                     <a:prstGeom prst="rect">
                       <a:avLst/>
                     </a:prstGeom>
+                    <a:ln>
+                      <a:noFill/>
+                    </a:ln>
+                    <a:extLst>
+                      <a:ext uri="{53640926-AAD7-44D8-BBD7-CCE9431645EC}">
+                        <a14:shadowObscured xmlns:a14="http://schemas.microsoft.com/office/drawing/2010/main"/>
+                      </a:ext>
+                    </a:extLst>
                   </pic:spPr>
                 </pic:pic>
               </a:graphicData>
@@ -9148,11 +8657,6 @@
           </wp:inline>
         </w:drawing>
       </w:r>
-    </w:p>
-    <w:p>
-      <w:pPr>
-        <w:pStyle w:val="Heading2"/>
-      </w:pPr>
     </w:p>
     <w:p>
       <w:pPr>
@@ -10407,19 +9911,19 @@
           <w:lang w:eastAsia="en-AU"/>
         </w:rPr>
       </w:pPr>
-      <w:r>
-        <w:t>[TALK about binary switch stuff]</w:t>
-      </w:r>
+    </w:p>
+    <w:p>
       <w:r>
         <w:rPr>
           <w:noProof/>
           <w:lang w:eastAsia="en-AU"/>
         </w:rPr>
+        <w:lastRenderedPageBreak/>
         <w:drawing>
           <wp:inline distT="0" distB="0" distL="0" distR="0">
-            <wp:extent cx="4705350" cy="3895725"/>
-            <wp:effectExtent l="0" t="0" r="0" b="9525"/>
-            <wp:docPr id="3" name="Picture 3"/>
+            <wp:extent cx="4059879" cy="3377821"/>
+            <wp:effectExtent l="0" t="0" r="0" b="0"/>
+            <wp:docPr id="4" name="Picture 4"/>
             <wp:cNvGraphicFramePr>
               <a:graphicFrameLocks xmlns:a="http://schemas.openxmlformats.org/drawingml/2006/main" noChangeAspect="1"/>
             </wp:cNvGraphicFramePr>
@@ -10427,24 +9931,24 @@
               <a:graphicData uri="http://schemas.openxmlformats.org/drawingml/2006/picture">
                 <pic:pic xmlns:pic="http://schemas.openxmlformats.org/drawingml/2006/picture">
                   <pic:nvPicPr>
-                    <pic:cNvPr id="3" name="q3_equilibrium.jpg"/>
+                    <pic:cNvPr id="4" name="q3_equilibrium.jpg"/>
                     <pic:cNvPicPr/>
                   </pic:nvPicPr>
                   <pic:blipFill rotWithShape="1">
-                    <a:blip r:embed="rId10">
+                    <a:blip r:embed="rId9">
                       <a:extLst>
                         <a:ext uri="{28A0092B-C50C-407E-A947-70E740481C1C}">
                           <a14:useLocalDpi xmlns:a14="http://schemas.microsoft.com/office/drawing/2010/main" val="0"/>
                         </a:ext>
                       </a:extLst>
                     </a:blip>
-                    <a:srcRect l="4643" t="2619" r="7143"/>
+                    <a:srcRect l="4605" t="2218" r="7250"/>
                     <a:stretch/>
                   </pic:blipFill>
                   <pic:spPr bwMode="auto">
                     <a:xfrm>
                       <a:off x="0" y="0"/>
-                      <a:ext cx="4705350" cy="3895725"/>
+                      <a:ext cx="4064983" cy="3382068"/>
                     </a:xfrm>
                     <a:prstGeom prst="rect">
                       <a:avLst/>
@@ -10467,67 +9971,35 @@
     </w:p>
     <w:p>
       <w:pPr>
+        <w:rPr>
+          <w:noProof/>
+          <w:lang w:eastAsia="en-AU"/>
+        </w:rPr>
+      </w:pPr>
+      <w:r>
+        <w:t>The above model and equilibrium graph show an irreversible switch in the response element. Unphosphorylated R promotes the degradation of P. As s increases the equilibrium slowly responds until it abruptly ‘switches’ high</w:t>
+      </w:r>
+      <w:r>
+        <w:t xml:space="preserve">. Even if S then decreases again, the jump is irreversible compared to the previously found sigmoidal function which is reversible: the equilibrium will stay high. Likewise a similar, (but reverse) process happens when going from high to low.  This discontinuous switch where the area between the two curves is unstable and depends on whether s is increasing or decreasing. </w:t>
+      </w:r>
+      <w:r>
+        <w:t xml:space="preserve">The above graph was created with two iterations: from 0 to 0.1 and 0.1 to 0 which produced the upper and lower sections respectively. </w:t>
+      </w:r>
+      <w:r>
+        <w:t xml:space="preserve">This can be used as a binary memory since the switch is irreversible: if s has increased, jumped to the upper portion of the graph it can now no longer return to the low side. </w:t>
+      </w:r>
+      <w:r>
+        <w:t xml:space="preserve">This divide (whether the system can make this jump) as a binary condition, hence a binary memory.  </w:t>
+      </w:r>
+    </w:p>
+    <w:p>
+      <w:pPr>
         <w:pStyle w:val="Heading2"/>
       </w:pPr>
-      <w:r>
-        <w:rPr>
-          <w:noProof/>
-          <w:lang w:eastAsia="en-AU"/>
-        </w:rPr>
-        <w:lastRenderedPageBreak/>
-        <w:drawing>
-          <wp:inline distT="0" distB="0" distL="0" distR="0">
-            <wp:extent cx="4695825" cy="3905250"/>
-            <wp:effectExtent l="0" t="0" r="9525" b="0"/>
-            <wp:docPr id="2" name="Picture 2"/>
-            <wp:cNvGraphicFramePr>
-              <a:graphicFrameLocks xmlns:a="http://schemas.openxmlformats.org/drawingml/2006/main" noChangeAspect="1"/>
-            </wp:cNvGraphicFramePr>
-            <a:graphic xmlns:a="http://schemas.openxmlformats.org/drawingml/2006/main">
-              <a:graphicData uri="http://schemas.openxmlformats.org/drawingml/2006/picture">
-                <pic:pic xmlns:pic="http://schemas.openxmlformats.org/drawingml/2006/picture">
-                  <pic:nvPicPr>
-                    <pic:cNvPr id="2" name="q3_progression.jpg"/>
-                    <pic:cNvPicPr/>
-                  </pic:nvPicPr>
-                  <pic:blipFill rotWithShape="1">
-                    <a:blip r:embed="rId11">
-                      <a:extLst>
-                        <a:ext uri="{28A0092B-C50C-407E-A947-70E740481C1C}">
-                          <a14:useLocalDpi xmlns:a14="http://schemas.microsoft.com/office/drawing/2010/main" val="0"/>
-                        </a:ext>
-                      </a:extLst>
-                    </a:blip>
-                    <a:srcRect l="4293" t="2381" r="7514"/>
-                    <a:stretch/>
-                  </pic:blipFill>
-                  <pic:spPr bwMode="auto">
-                    <a:xfrm>
-                      <a:off x="0" y="0"/>
-                      <a:ext cx="4695825" cy="3905250"/>
-                    </a:xfrm>
-                    <a:prstGeom prst="rect">
-                      <a:avLst/>
-                    </a:prstGeom>
-                    <a:ln>
-                      <a:noFill/>
-                    </a:ln>
-                    <a:extLst>
-                      <a:ext uri="{53640926-AAD7-44D8-BBD7-CCE9431645EC}">
-                        <a14:shadowObscured xmlns:a14="http://schemas.microsoft.com/office/drawing/2010/main"/>
-                      </a:ext>
-                    </a:extLst>
-                  </pic:spPr>
-                </pic:pic>
-              </a:graphicData>
-            </a:graphic>
-          </wp:inline>
-        </w:drawing>
-      </w:r>
     </w:p>
     <w:p/>
     <w:sectPr>
-      <w:headerReference w:type="default" r:id="rId12"/>
+      <w:headerReference w:type="default" r:id="rId10"/>
       <w:pgSz w:w="11906" w:h="16838"/>
       <w:pgMar w:top="1440" w:right="1440" w:bottom="1440" w:left="1440" w:header="708" w:footer="708" w:gutter="0"/>
       <w:cols w:space="708"/>
@@ -10844,7 +10316,6 @@
     <w:lsdException w:name="HTML Sample" w:semiHidden="1" w:unhideWhenUsed="1"/>
     <w:lsdException w:name="HTML Typewriter" w:semiHidden="1" w:unhideWhenUsed="1"/>
     <w:lsdException w:name="HTML Variable" w:semiHidden="1" w:unhideWhenUsed="1"/>
-    <w:lsdException w:name="Normal Table" w:semiHidden="1" w:unhideWhenUsed="1"/>
     <w:lsdException w:name="annotation subject" w:semiHidden="1" w:unhideWhenUsed="1"/>
     <w:lsdException w:name="No List" w:semiHidden="1" w:unhideWhenUsed="1"/>
     <w:lsdException w:name="Outline List 1" w:semiHidden="1" w:unhideWhenUsed="1"/>
@@ -10888,10 +10359,8 @@
     <w:lsdException w:name="Table Elegant" w:semiHidden="1" w:unhideWhenUsed="1"/>
     <w:lsdException w:name="Table Professional" w:semiHidden="1" w:unhideWhenUsed="1"/>
     <w:lsdException w:name="Table Subtle 1" w:semiHidden="1" w:unhideWhenUsed="1"/>
-    <w:lsdException w:name="Table Subtle 2" w:semiHidden="1" w:unhideWhenUsed="1"/>
     <w:lsdException w:name="Table Web 1" w:semiHidden="1" w:unhideWhenUsed="1"/>
     <w:lsdException w:name="Table Web 2" w:semiHidden="1" w:unhideWhenUsed="1"/>
-    <w:lsdException w:name="Table Web 3" w:semiHidden="1" w:unhideWhenUsed="1"/>
     <w:lsdException w:name="Balloon Text" w:semiHidden="1" w:unhideWhenUsed="1"/>
     <w:lsdException w:name="Table Grid" w:uiPriority="39"/>
     <w:lsdException w:name="Table Theme" w:semiHidden="1" w:unhideWhenUsed="1"/>

</xml_diff>